<commit_message>
category administration controller created
</commit_message>
<xml_diff>
--- a/docs/dokumentation.docx
+++ b/docs/dokumentation.docx
@@ -35,8 +35,6 @@
             <w:t>Inhalt</w:t>
           </w:r>
         </w:p>
-        <w:bookmarkStart w:id="0" w:name="_GoBack"/>
-        <w:bookmarkEnd w:id="0"/>
         <w:p>
           <w:pPr>
             <w:pStyle w:val="Verzeichnis1"/>
@@ -2175,22 +2173,22 @@
       <w:pPr>
         <w:pStyle w:val="berschrift1"/>
       </w:pPr>
-      <w:bookmarkStart w:id="1" w:name="_Toc472117970"/>
+      <w:bookmarkStart w:id="0" w:name="_Toc472117970"/>
       <w:r>
         <w:lastRenderedPageBreak/>
         <w:t>Aufgabenstellung</w:t>
       </w:r>
-      <w:bookmarkEnd w:id="1"/>
+      <w:bookmarkEnd w:id="0"/>
     </w:p>
     <w:p>
       <w:pPr>
         <w:pStyle w:val="berschrift2"/>
       </w:pPr>
-      <w:bookmarkStart w:id="2" w:name="_Toc472117971"/>
+      <w:bookmarkStart w:id="1" w:name="_Toc472117971"/>
       <w:r>
         <w:t>Situationsanalyse</w:t>
       </w:r>
-      <w:bookmarkEnd w:id="2"/>
+      <w:bookmarkEnd w:id="1"/>
     </w:p>
     <w:p>
       <w:pPr>
@@ -2209,22 +2207,22 @@
       <w:pPr>
         <w:pStyle w:val="berschrift2"/>
       </w:pPr>
-      <w:bookmarkStart w:id="3" w:name="_Toc472117972"/>
+      <w:bookmarkStart w:id="2" w:name="_Toc472117972"/>
       <w:r>
         <w:lastRenderedPageBreak/>
         <w:t>Ziele</w:t>
       </w:r>
-      <w:bookmarkEnd w:id="3"/>
+      <w:bookmarkEnd w:id="2"/>
     </w:p>
     <w:p>
       <w:pPr>
         <w:pStyle w:val="berschrift3"/>
       </w:pPr>
-      <w:bookmarkStart w:id="4" w:name="_Toc472117973"/>
+      <w:bookmarkStart w:id="3" w:name="_Toc472117973"/>
       <w:r>
         <w:t>Mussziele</w:t>
       </w:r>
-      <w:bookmarkEnd w:id="4"/>
+      <w:bookmarkEnd w:id="3"/>
     </w:p>
     <w:tbl>
       <w:tblPr>
@@ -2262,11 +2260,9 @@
             <w:pPr>
               <w:cnfStyle w:val="100000000000" w:firstRow="1" w:lastRow="0" w:firstColumn="0" w:lastColumn="0" w:oddVBand="0" w:evenVBand="0" w:oddHBand="0" w:evenHBand="0" w:firstRowFirstColumn="0" w:firstRowLastColumn="0" w:lastRowFirstColumn="0" w:lastRowLastColumn="0"/>
             </w:pPr>
-            <w:proofErr w:type="spellStart"/>
             <w:r>
               <w:t>Prio</w:t>
             </w:r>
-            <w:proofErr w:type="spellEnd"/>
           </w:p>
         </w:tc>
         <w:tc>
@@ -2553,35 +2549,7 @@
               <w:rPr>
                 <w:rFonts w:cs="Tahoma"/>
               </w:rPr>
-              <w:t>Produkte werden in der DB konfiguriert. Sie haben minimal die folgenden Attribute Produkt-ID (eindeutig), Bezeichnung (max. 200 Zeichen), Beschreibung (max. 2000 Zeichen), 0-5 Bilder, Status (</w:t>
-            </w:r>
-            <w:proofErr w:type="spellStart"/>
-            <w:r>
-              <w:rPr>
-                <w:rFonts w:cs="Tahoma"/>
-              </w:rPr>
-              <w:t>active</w:t>
-            </w:r>
-            <w:proofErr w:type="spellEnd"/>
-            <w:r>
-              <w:rPr>
-                <w:rFonts w:cs="Tahoma"/>
-              </w:rPr>
-              <w:t xml:space="preserve">, </w:t>
-            </w:r>
-            <w:proofErr w:type="spellStart"/>
-            <w:r>
-              <w:rPr>
-                <w:rFonts w:cs="Tahoma"/>
-              </w:rPr>
-              <w:t>hidden</w:t>
-            </w:r>
-            <w:proofErr w:type="spellEnd"/>
-            <w:r>
-              <w:rPr>
-                <w:rFonts w:cs="Tahoma"/>
-              </w:rPr>
-              <w:t>)</w:t>
+              <w:t>Produkte werden in der DB konfiguriert. Sie haben minimal die folgenden Attribute Produkt-ID (eindeutig), Bezeichnung (max. 200 Zeichen), Beschreibung (max. 2000 Zeichen), 0-5 Bilder, Status (active, hidden)</w:t>
             </w:r>
           </w:p>
         </w:tc>
@@ -3880,21 +3848,7 @@
               <w:rPr>
                 <w:rFonts w:cs="Tahoma"/>
               </w:rPr>
-              <w:t xml:space="preserve">Der Shop muss gegen SQL </w:t>
-            </w:r>
-            <w:proofErr w:type="spellStart"/>
-            <w:r>
-              <w:rPr>
-                <w:rFonts w:cs="Tahoma"/>
-              </w:rPr>
-              <w:t>Injections</w:t>
-            </w:r>
-            <w:proofErr w:type="spellEnd"/>
-            <w:r>
-              <w:rPr>
-                <w:rFonts w:cs="Tahoma"/>
-              </w:rPr>
-              <w:t xml:space="preserve"> immun sein</w:t>
+              <w:t>Der Shop muss gegen SQL Injections immun sein</w:t>
             </w:r>
           </w:p>
         </w:tc>
@@ -3971,142 +3925,1350 @@
       <w:pPr>
         <w:pStyle w:val="berschrift3"/>
       </w:pPr>
-      <w:bookmarkStart w:id="5" w:name="_Toc472117974"/>
+      <w:bookmarkStart w:id="4" w:name="_Toc472117974"/>
       <w:r>
         <w:lastRenderedPageBreak/>
         <w:t>Wunschziele</w:t>
+      </w:r>
+      <w:bookmarkEnd w:id="4"/>
+    </w:p>
+    <w:p>
+      <w:pPr>
+        <w:pStyle w:val="berschrift2"/>
+      </w:pPr>
+      <w:bookmarkStart w:id="5" w:name="_Toc472117975"/>
+      <w:r>
+        <w:t>Use Case Diagrams</w:t>
       </w:r>
       <w:bookmarkEnd w:id="5"/>
     </w:p>
     <w:p>
       <w:pPr>
-        <w:pStyle w:val="berschrift2"/>
-      </w:pPr>
-      <w:bookmarkStart w:id="6" w:name="_Toc472117975"/>
-      <w:proofErr w:type="spellStart"/>
-      <w:r>
-        <w:t>Use</w:t>
-      </w:r>
-      <w:proofErr w:type="spellEnd"/>
-      <w:r>
-        <w:t xml:space="preserve"> Case </w:t>
-      </w:r>
-      <w:proofErr w:type="spellStart"/>
-      <w:r>
-        <w:t>Diagrams</w:t>
-      </w:r>
-      <w:bookmarkEnd w:id="6"/>
-      <w:proofErr w:type="spellEnd"/>
-    </w:p>
-    <w:p>
-      <w:pPr>
         <w:pStyle w:val="berschrift1"/>
       </w:pPr>
-      <w:bookmarkStart w:id="7" w:name="_Toc472117976"/>
+      <w:bookmarkStart w:id="6" w:name="_Toc472117976"/>
       <w:r>
         <w:t>Lösungsvariante</w:t>
       </w:r>
-      <w:bookmarkEnd w:id="7"/>
+      <w:bookmarkEnd w:id="6"/>
     </w:p>
     <w:p>
       <w:pPr>
         <w:pStyle w:val="berschrift2"/>
       </w:pPr>
-      <w:bookmarkStart w:id="8" w:name="_Toc472117977"/>
+      <w:bookmarkStart w:id="7" w:name="_Toc472117977"/>
       <w:r>
         <w:t>Twitter Bootstrap</w:t>
       </w:r>
-      <w:bookmarkEnd w:id="8"/>
+      <w:bookmarkEnd w:id="7"/>
     </w:p>
     <w:p>
       <w:r>
         <w:t xml:space="preserve">Eine Weblösung kommt heut zu Tage ohne Bootstrap CSS nicht mehr aus, die meisten Firmen verwenden den Bootstrap. </w:t>
       </w:r>
       <w:r>
-        <w:t xml:space="preserve">Da auf das Design der Seite nicht viel Wert gesetzt wird, werden wir Bootstrap </w:t>
-      </w:r>
-      <w:proofErr w:type="spellStart"/>
-      <w:r>
-        <w:t>Plain</w:t>
-      </w:r>
-      <w:proofErr w:type="spellEnd"/>
-      <w:r>
-        <w:t xml:space="preserve"> einsetzen ohne eigene </w:t>
-      </w:r>
-      <w:proofErr w:type="spellStart"/>
-      <w:r>
-        <w:t>Customization</w:t>
-      </w:r>
-      <w:proofErr w:type="spellEnd"/>
-      <w:r>
-        <w:t xml:space="preserve"> vorzunehmen.</w:t>
+        <w:t>Da auf das Design der Seite nicht viel Wert gesetzt wird, werden wir Bootstrap Plain einsetzen ohne eigene Customization vorzunehmen.</w:t>
       </w:r>
     </w:p>
     <w:p>
       <w:pPr>
         <w:pStyle w:val="berschrift2"/>
       </w:pPr>
-      <w:bookmarkStart w:id="9" w:name="_Toc472117978"/>
+      <w:bookmarkStart w:id="8" w:name="_Toc472117978"/>
       <w:r>
         <w:t>Programmiersprache</w:t>
       </w:r>
-      <w:bookmarkEnd w:id="9"/>
+      <w:bookmarkEnd w:id="8"/>
     </w:p>
     <w:p>
       <w:r>
-        <w:t xml:space="preserve">Für die Implementierung verwenden wir PHP weil die meisten Entwickler sich mit PHP mehr oder weniger auskennen. Zudem gibt es viele Web Hoster welche PHP Out </w:t>
+        <w:t>Für die Umsetzung des Auftrags haben wir drei Entwicklungswerkzeuge PHP, JAVA, SCALA näher in Betracht gezogen und miteinander verglichen.</w:t>
       </w:r>
-      <w:proofErr w:type="spellStart"/>
+    </w:p>
+    <w:tbl>
+      <w:tblPr>
+        <w:tblStyle w:val="Gitternetztabelle5dunkelAkzent5"/>
+        <w:tblW w:w="9098" w:type="dxa"/>
+        <w:tblLook w:val="04A0" w:firstRow="1" w:lastRow="0" w:firstColumn="1" w:lastColumn="0" w:noHBand="0" w:noVBand="1"/>
+      </w:tblPr>
+      <w:tblGrid>
+        <w:gridCol w:w="5524"/>
+        <w:gridCol w:w="1191"/>
+        <w:gridCol w:w="1191"/>
+        <w:gridCol w:w="1192"/>
+      </w:tblGrid>
+      <w:tr>
+        <w:trPr>
+          <w:cnfStyle w:val="100000000000" w:firstRow="1" w:lastRow="0" w:firstColumn="0" w:lastColumn="0" w:oddVBand="0" w:evenVBand="0" w:oddHBand="0" w:evenHBand="0" w:firstRowFirstColumn="0" w:firstRowLastColumn="0" w:lastRowFirstColumn="0" w:lastRowLastColumn="0"/>
+          <w:trHeight w:val="342"/>
+        </w:trPr>
+        <w:tc>
+          <w:tcPr>
+            <w:cnfStyle w:val="001000000000" w:firstRow="0" w:lastRow="0" w:firstColumn="1" w:lastColumn="0" w:oddVBand="0" w:evenVBand="0" w:oddHBand="0" w:evenHBand="0" w:firstRowFirstColumn="0" w:firstRowLastColumn="0" w:lastRowFirstColumn="0" w:lastRowLastColumn="0"/>
+            <w:tcW w:w="5524" w:type="dxa"/>
+          </w:tcPr>
+          <w:p>
+            <w:pPr>
+              <w:jc w:val="right"/>
+            </w:pPr>
+          </w:p>
+        </w:tc>
+        <w:tc>
+          <w:tcPr>
+            <w:tcW w:w="1191" w:type="dxa"/>
+          </w:tcPr>
+          <w:p>
+            <w:pPr>
+              <w:jc w:val="center"/>
+              <w:cnfStyle w:val="100000000000" w:firstRow="1" w:lastRow="0" w:firstColumn="0" w:lastColumn="0" w:oddVBand="0" w:evenVBand="0" w:oddHBand="0" w:evenHBand="0" w:firstRowFirstColumn="0" w:firstRowLastColumn="0" w:lastRowFirstColumn="0" w:lastRowLastColumn="0"/>
+            </w:pPr>
+            <w:r>
+              <w:t>PHP</w:t>
+            </w:r>
+          </w:p>
+        </w:tc>
+        <w:tc>
+          <w:tcPr>
+            <w:tcW w:w="1191" w:type="dxa"/>
+          </w:tcPr>
+          <w:p>
+            <w:pPr>
+              <w:jc w:val="center"/>
+              <w:cnfStyle w:val="100000000000" w:firstRow="1" w:lastRow="0" w:firstColumn="0" w:lastColumn="0" w:oddVBand="0" w:evenVBand="0" w:oddHBand="0" w:evenHBand="0" w:firstRowFirstColumn="0" w:firstRowLastColumn="0" w:lastRowFirstColumn="0" w:lastRowLastColumn="0"/>
+            </w:pPr>
+            <w:r>
+              <w:t>JAVA</w:t>
+            </w:r>
+          </w:p>
+        </w:tc>
+        <w:tc>
+          <w:tcPr>
+            <w:tcW w:w="1192" w:type="dxa"/>
+          </w:tcPr>
+          <w:p>
+            <w:pPr>
+              <w:jc w:val="center"/>
+              <w:cnfStyle w:val="100000000000" w:firstRow="1" w:lastRow="0" w:firstColumn="0" w:lastColumn="0" w:oddVBand="0" w:evenVBand="0" w:oddHBand="0" w:evenHBand="0" w:firstRowFirstColumn="0" w:firstRowLastColumn="0" w:lastRowFirstColumn="0" w:lastRowLastColumn="0"/>
+            </w:pPr>
+            <w:r>
+              <w:t>SCALA</w:t>
+            </w:r>
+          </w:p>
+        </w:tc>
+      </w:tr>
+      <w:tr>
+        <w:trPr>
+          <w:cnfStyle w:val="000000100000" w:firstRow="0" w:lastRow="0" w:firstColumn="0" w:lastColumn="0" w:oddVBand="0" w:evenVBand="0" w:oddHBand="1" w:evenHBand="0" w:firstRowFirstColumn="0" w:firstRowLastColumn="0" w:lastRowFirstColumn="0" w:lastRowLastColumn="0"/>
+          <w:trHeight w:val="342"/>
+        </w:trPr>
+        <w:tc>
+          <w:tcPr>
+            <w:cnfStyle w:val="001000000000" w:firstRow="0" w:lastRow="0" w:firstColumn="1" w:lastColumn="0" w:oddVBand="0" w:evenVBand="0" w:oddHBand="0" w:evenHBand="0" w:firstRowFirstColumn="0" w:firstRowLastColumn="0" w:lastRowFirstColumn="0" w:lastRowLastColumn="0"/>
+            <w:tcW w:w="5524" w:type="dxa"/>
+          </w:tcPr>
+          <w:p>
+            <w:pPr>
+              <w:jc w:val="right"/>
+            </w:pPr>
+            <w:r>
+              <w:t>Einfache Programmiersprache</w:t>
+            </w:r>
+          </w:p>
+        </w:tc>
+        <w:tc>
+          <w:tcPr>
+            <w:tcW w:w="1191" w:type="dxa"/>
+          </w:tcPr>
+          <w:p>
+            <w:pPr>
+              <w:jc w:val="center"/>
+              <w:cnfStyle w:val="000000100000" w:firstRow="0" w:lastRow="0" w:firstColumn="0" w:lastColumn="0" w:oddVBand="0" w:evenVBand="0" w:oddHBand="1" w:evenHBand="0" w:firstRowFirstColumn="0" w:firstRowLastColumn="0" w:lastRowFirstColumn="0" w:lastRowLastColumn="0"/>
+            </w:pPr>
+            <w:r>
+              <w:t>5</w:t>
+            </w:r>
+          </w:p>
+        </w:tc>
+        <w:tc>
+          <w:tcPr>
+            <w:tcW w:w="1191" w:type="dxa"/>
+          </w:tcPr>
+          <w:p>
+            <w:pPr>
+              <w:jc w:val="center"/>
+              <w:cnfStyle w:val="000000100000" w:firstRow="0" w:lastRow="0" w:firstColumn="0" w:lastColumn="0" w:oddVBand="0" w:evenVBand="0" w:oddHBand="1" w:evenHBand="0" w:firstRowFirstColumn="0" w:firstRowLastColumn="0" w:lastRowFirstColumn="0" w:lastRowLastColumn="0"/>
+            </w:pPr>
+            <w:r>
+              <w:t>1</w:t>
+            </w:r>
+          </w:p>
+        </w:tc>
+        <w:tc>
+          <w:tcPr>
+            <w:tcW w:w="1192" w:type="dxa"/>
+          </w:tcPr>
+          <w:p>
+            <w:pPr>
+              <w:jc w:val="center"/>
+              <w:cnfStyle w:val="000000100000" w:firstRow="0" w:lastRow="0" w:firstColumn="0" w:lastColumn="0" w:oddVBand="0" w:evenVBand="0" w:oddHBand="1" w:evenHBand="0" w:firstRowFirstColumn="0" w:firstRowLastColumn="0" w:lastRowFirstColumn="0" w:lastRowLastColumn="0"/>
+            </w:pPr>
+            <w:r>
+              <w:t>0</w:t>
+            </w:r>
+          </w:p>
+        </w:tc>
+      </w:tr>
+      <w:tr>
+        <w:trPr>
+          <w:trHeight w:val="342"/>
+        </w:trPr>
+        <w:tc>
+          <w:tcPr>
+            <w:cnfStyle w:val="001000000000" w:firstRow="0" w:lastRow="0" w:firstColumn="1" w:lastColumn="0" w:oddVBand="0" w:evenVBand="0" w:oddHBand="0" w:evenHBand="0" w:firstRowFirstColumn="0" w:firstRowLastColumn="0" w:lastRowFirstColumn="0" w:lastRowLastColumn="0"/>
+            <w:tcW w:w="5524" w:type="dxa"/>
+          </w:tcPr>
+          <w:p>
+            <w:pPr>
+              <w:jc w:val="right"/>
+            </w:pPr>
+            <w:r>
+              <w:t>Einfache Webserver Konfiguration</w:t>
+            </w:r>
+          </w:p>
+        </w:tc>
+        <w:tc>
+          <w:tcPr>
+            <w:tcW w:w="1191" w:type="dxa"/>
+          </w:tcPr>
+          <w:p>
+            <w:pPr>
+              <w:jc w:val="center"/>
+              <w:cnfStyle w:val="000000000000" w:firstRow="0" w:lastRow="0" w:firstColumn="0" w:lastColumn="0" w:oddVBand="0" w:evenVBand="0" w:oddHBand="0" w:evenHBand="0" w:firstRowFirstColumn="0" w:firstRowLastColumn="0" w:lastRowFirstColumn="0" w:lastRowLastColumn="0"/>
+            </w:pPr>
+            <w:r>
+              <w:t>2</w:t>
+            </w:r>
+          </w:p>
+        </w:tc>
+        <w:tc>
+          <w:tcPr>
+            <w:tcW w:w="1191" w:type="dxa"/>
+          </w:tcPr>
+          <w:p>
+            <w:pPr>
+              <w:jc w:val="center"/>
+              <w:cnfStyle w:val="000000000000" w:firstRow="0" w:lastRow="0" w:firstColumn="0" w:lastColumn="0" w:oddVBand="0" w:evenVBand="0" w:oddHBand="0" w:evenHBand="0" w:firstRowFirstColumn="0" w:firstRowLastColumn="0" w:lastRowFirstColumn="0" w:lastRowLastColumn="0"/>
+            </w:pPr>
+            <w:r>
+              <w:t>3</w:t>
+            </w:r>
+          </w:p>
+        </w:tc>
+        <w:tc>
+          <w:tcPr>
+            <w:tcW w:w="1192" w:type="dxa"/>
+          </w:tcPr>
+          <w:p>
+            <w:pPr>
+              <w:jc w:val="center"/>
+              <w:cnfStyle w:val="000000000000" w:firstRow="0" w:lastRow="0" w:firstColumn="0" w:lastColumn="0" w:oddVBand="0" w:evenVBand="0" w:oddHBand="0" w:evenHBand="0" w:firstRowFirstColumn="0" w:firstRowLastColumn="0" w:lastRowFirstColumn="0" w:lastRowLastColumn="0"/>
+            </w:pPr>
+            <w:r>
+              <w:t>3</w:t>
+            </w:r>
+          </w:p>
+        </w:tc>
+      </w:tr>
+      <w:tr>
+        <w:trPr>
+          <w:cnfStyle w:val="000000100000" w:firstRow="0" w:lastRow="0" w:firstColumn="0" w:lastColumn="0" w:oddVBand="0" w:evenVBand="0" w:oddHBand="1" w:evenHBand="0" w:firstRowFirstColumn="0" w:firstRowLastColumn="0" w:lastRowFirstColumn="0" w:lastRowLastColumn="0"/>
+          <w:trHeight w:val="342"/>
+        </w:trPr>
+        <w:tc>
+          <w:tcPr>
+            <w:cnfStyle w:val="001000000000" w:firstRow="0" w:lastRow="0" w:firstColumn="1" w:lastColumn="0" w:oddVBand="0" w:evenVBand="0" w:oddHBand="0" w:evenHBand="0" w:firstRowFirstColumn="0" w:firstRowLastColumn="0" w:lastRowFirstColumn="0" w:lastRowLastColumn="0"/>
+            <w:tcW w:w="5524" w:type="dxa"/>
+          </w:tcPr>
+          <w:p>
+            <w:pPr>
+              <w:jc w:val="right"/>
+            </w:pPr>
+            <w:r>
+              <w:t>Einfacher Debugging-Support</w:t>
+            </w:r>
+          </w:p>
+        </w:tc>
+        <w:tc>
+          <w:tcPr>
+            <w:tcW w:w="1191" w:type="dxa"/>
+          </w:tcPr>
+          <w:p>
+            <w:pPr>
+              <w:jc w:val="center"/>
+              <w:cnfStyle w:val="000000100000" w:firstRow="0" w:lastRow="0" w:firstColumn="0" w:lastColumn="0" w:oddVBand="0" w:evenVBand="0" w:oddHBand="1" w:evenHBand="0" w:firstRowFirstColumn="0" w:firstRowLastColumn="0" w:lastRowFirstColumn="0" w:lastRowLastColumn="0"/>
+            </w:pPr>
+            <w:r>
+              <w:t>2</w:t>
+            </w:r>
+          </w:p>
+        </w:tc>
+        <w:tc>
+          <w:tcPr>
+            <w:tcW w:w="1191" w:type="dxa"/>
+          </w:tcPr>
+          <w:p>
+            <w:pPr>
+              <w:jc w:val="center"/>
+              <w:cnfStyle w:val="000000100000" w:firstRow="0" w:lastRow="0" w:firstColumn="0" w:lastColumn="0" w:oddVBand="0" w:evenVBand="0" w:oddHBand="1" w:evenHBand="0" w:firstRowFirstColumn="0" w:firstRowLastColumn="0" w:lastRowFirstColumn="0" w:lastRowLastColumn="0"/>
+            </w:pPr>
+            <w:r>
+              <w:t>5</w:t>
+            </w:r>
+          </w:p>
+        </w:tc>
+        <w:tc>
+          <w:tcPr>
+            <w:tcW w:w="1192" w:type="dxa"/>
+          </w:tcPr>
+          <w:p>
+            <w:pPr>
+              <w:jc w:val="center"/>
+              <w:cnfStyle w:val="000000100000" w:firstRow="0" w:lastRow="0" w:firstColumn="0" w:lastColumn="0" w:oddVBand="0" w:evenVBand="0" w:oddHBand="1" w:evenHBand="0" w:firstRowFirstColumn="0" w:firstRowLastColumn="0" w:lastRowFirstColumn="0" w:lastRowLastColumn="0"/>
+            </w:pPr>
+            <w:r>
+              <w:t>5</w:t>
+            </w:r>
+          </w:p>
+        </w:tc>
+      </w:tr>
+      <w:tr>
+        <w:trPr>
+          <w:trHeight w:val="342"/>
+        </w:trPr>
+        <w:tc>
+          <w:tcPr>
+            <w:cnfStyle w:val="001000000000" w:firstRow="0" w:lastRow="0" w:firstColumn="1" w:lastColumn="0" w:oddVBand="0" w:evenVBand="0" w:oddHBand="0" w:evenHBand="0" w:firstRowFirstColumn="0" w:firstRowLastColumn="0" w:lastRowFirstColumn="0" w:lastRowLastColumn="0"/>
+            <w:tcW w:w="5524" w:type="dxa"/>
+          </w:tcPr>
+          <w:p>
+            <w:pPr>
+              <w:jc w:val="right"/>
+            </w:pPr>
+            <w:r>
+              <w:t>OOP-Support</w:t>
+            </w:r>
+          </w:p>
+        </w:tc>
+        <w:tc>
+          <w:tcPr>
+            <w:tcW w:w="1191" w:type="dxa"/>
+          </w:tcPr>
+          <w:p>
+            <w:pPr>
+              <w:jc w:val="center"/>
+              <w:cnfStyle w:val="000000000000" w:firstRow="0" w:lastRow="0" w:firstColumn="0" w:lastColumn="0" w:oddVBand="0" w:evenVBand="0" w:oddHBand="0" w:evenHBand="0" w:firstRowFirstColumn="0" w:firstRowLastColumn="0" w:lastRowFirstColumn="0" w:lastRowLastColumn="0"/>
+            </w:pPr>
+            <w:r>
+              <w:t>3</w:t>
+            </w:r>
+          </w:p>
+        </w:tc>
+        <w:tc>
+          <w:tcPr>
+            <w:tcW w:w="1191" w:type="dxa"/>
+          </w:tcPr>
+          <w:p>
+            <w:pPr>
+              <w:jc w:val="center"/>
+              <w:cnfStyle w:val="000000000000" w:firstRow="0" w:lastRow="0" w:firstColumn="0" w:lastColumn="0" w:oddVBand="0" w:evenVBand="0" w:oddHBand="0" w:evenHBand="0" w:firstRowFirstColumn="0" w:firstRowLastColumn="0" w:lastRowFirstColumn="0" w:lastRowLastColumn="0"/>
+            </w:pPr>
+            <w:r>
+              <w:t>5</w:t>
+            </w:r>
+          </w:p>
+        </w:tc>
+        <w:tc>
+          <w:tcPr>
+            <w:tcW w:w="1192" w:type="dxa"/>
+          </w:tcPr>
+          <w:p>
+            <w:pPr>
+              <w:jc w:val="center"/>
+              <w:cnfStyle w:val="000000000000" w:firstRow="0" w:lastRow="0" w:firstColumn="0" w:lastColumn="0" w:oddVBand="0" w:evenVBand="0" w:oddHBand="0" w:evenHBand="0" w:firstRowFirstColumn="0" w:firstRowLastColumn="0" w:lastRowFirstColumn="0" w:lastRowLastColumn="0"/>
+            </w:pPr>
+            <w:r>
+              <w:t>5</w:t>
+            </w:r>
+          </w:p>
+        </w:tc>
+      </w:tr>
+      <w:tr>
+        <w:trPr>
+          <w:cnfStyle w:val="000000100000" w:firstRow="0" w:lastRow="0" w:firstColumn="0" w:lastColumn="0" w:oddVBand="0" w:evenVBand="0" w:oddHBand="1" w:evenHBand="0" w:firstRowFirstColumn="0" w:firstRowLastColumn="0" w:lastRowFirstColumn="0" w:lastRowLastColumn="0"/>
+          <w:trHeight w:val="342"/>
+        </w:trPr>
+        <w:tc>
+          <w:tcPr>
+            <w:cnfStyle w:val="001000000000" w:firstRow="0" w:lastRow="0" w:firstColumn="1" w:lastColumn="0" w:oddVBand="0" w:evenVBand="0" w:oddHBand="0" w:evenHBand="0" w:firstRowFirstColumn="0" w:firstRowLastColumn="0" w:lastRowFirstColumn="0" w:lastRowLastColumn="0"/>
+            <w:tcW w:w="5524" w:type="dxa"/>
+          </w:tcPr>
+          <w:p>
+            <w:pPr>
+              <w:jc w:val="right"/>
+            </w:pPr>
+            <w:r>
+              <w:t>Type-Safe</w:t>
+            </w:r>
+          </w:p>
+        </w:tc>
+        <w:tc>
+          <w:tcPr>
+            <w:tcW w:w="1191" w:type="dxa"/>
+          </w:tcPr>
+          <w:p>
+            <w:pPr>
+              <w:jc w:val="center"/>
+              <w:cnfStyle w:val="000000100000" w:firstRow="0" w:lastRow="0" w:firstColumn="0" w:lastColumn="0" w:oddVBand="0" w:evenVBand="0" w:oddHBand="1" w:evenHBand="0" w:firstRowFirstColumn="0" w:firstRowLastColumn="0" w:lastRowFirstColumn="0" w:lastRowLastColumn="0"/>
+            </w:pPr>
+            <w:r>
+              <w:t>0</w:t>
+            </w:r>
+          </w:p>
+        </w:tc>
+        <w:tc>
+          <w:tcPr>
+            <w:tcW w:w="1191" w:type="dxa"/>
+          </w:tcPr>
+          <w:p>
+            <w:pPr>
+              <w:jc w:val="center"/>
+              <w:cnfStyle w:val="000000100000" w:firstRow="0" w:lastRow="0" w:firstColumn="0" w:lastColumn="0" w:oddVBand="0" w:evenVBand="0" w:oddHBand="1" w:evenHBand="0" w:firstRowFirstColumn="0" w:firstRowLastColumn="0" w:lastRowFirstColumn="0" w:lastRowLastColumn="0"/>
+            </w:pPr>
+            <w:r>
+              <w:t>5</w:t>
+            </w:r>
+          </w:p>
+        </w:tc>
+        <w:tc>
+          <w:tcPr>
+            <w:tcW w:w="1192" w:type="dxa"/>
+          </w:tcPr>
+          <w:p>
+            <w:pPr>
+              <w:jc w:val="center"/>
+              <w:cnfStyle w:val="000000100000" w:firstRow="0" w:lastRow="0" w:firstColumn="0" w:lastColumn="0" w:oddVBand="0" w:evenVBand="0" w:oddHBand="1" w:evenHBand="0" w:firstRowFirstColumn="0" w:firstRowLastColumn="0" w:lastRowFirstColumn="0" w:lastRowLastColumn="0"/>
+            </w:pPr>
+            <w:r>
+              <w:t>5</w:t>
+            </w:r>
+          </w:p>
+        </w:tc>
+      </w:tr>
+      <w:tr>
+        <w:trPr>
+          <w:trHeight w:val="342"/>
+        </w:trPr>
+        <w:tc>
+          <w:tcPr>
+            <w:cnfStyle w:val="001000000000" w:firstRow="0" w:lastRow="0" w:firstColumn="1" w:lastColumn="0" w:oddVBand="0" w:evenVBand="0" w:oddHBand="0" w:evenHBand="0" w:firstRowFirstColumn="0" w:firstRowLastColumn="0" w:lastRowFirstColumn="0" w:lastRowLastColumn="0"/>
+            <w:tcW w:w="5524" w:type="dxa"/>
+          </w:tcPr>
+          <w:p>
+            <w:pPr>
+              <w:jc w:val="right"/>
+            </w:pPr>
+            <w:r>
+              <w:t xml:space="preserve">IDEA Compiler-Support </w:t>
+            </w:r>
+          </w:p>
+        </w:tc>
+        <w:tc>
+          <w:tcPr>
+            <w:tcW w:w="1191" w:type="dxa"/>
+          </w:tcPr>
+          <w:p>
+            <w:pPr>
+              <w:jc w:val="center"/>
+              <w:cnfStyle w:val="000000000000" w:firstRow="0" w:lastRow="0" w:firstColumn="0" w:lastColumn="0" w:oddVBand="0" w:evenVBand="0" w:oddHBand="0" w:evenHBand="0" w:firstRowFirstColumn="0" w:firstRowLastColumn="0" w:lastRowFirstColumn="0" w:lastRowLastColumn="0"/>
+            </w:pPr>
+            <w:r>
+              <w:t>3</w:t>
+            </w:r>
+          </w:p>
+        </w:tc>
+        <w:tc>
+          <w:tcPr>
+            <w:tcW w:w="1191" w:type="dxa"/>
+          </w:tcPr>
+          <w:p>
+            <w:pPr>
+              <w:jc w:val="center"/>
+              <w:cnfStyle w:val="000000000000" w:firstRow="0" w:lastRow="0" w:firstColumn="0" w:lastColumn="0" w:oddVBand="0" w:evenVBand="0" w:oddHBand="0" w:evenHBand="0" w:firstRowFirstColumn="0" w:firstRowLastColumn="0" w:lastRowFirstColumn="0" w:lastRowLastColumn="0"/>
+            </w:pPr>
+            <w:r>
+              <w:t>5</w:t>
+            </w:r>
+          </w:p>
+        </w:tc>
+        <w:tc>
+          <w:tcPr>
+            <w:tcW w:w="1192" w:type="dxa"/>
+          </w:tcPr>
+          <w:p>
+            <w:pPr>
+              <w:jc w:val="center"/>
+              <w:cnfStyle w:val="000000000000" w:firstRow="0" w:lastRow="0" w:firstColumn="0" w:lastColumn="0" w:oddVBand="0" w:evenVBand="0" w:oddHBand="0" w:evenHBand="0" w:firstRowFirstColumn="0" w:firstRowLastColumn="0" w:lastRowFirstColumn="0" w:lastRowLastColumn="0"/>
+            </w:pPr>
+            <w:r>
+              <w:t>5</w:t>
+            </w:r>
+          </w:p>
+        </w:tc>
+      </w:tr>
+      <w:tr>
+        <w:trPr>
+          <w:cnfStyle w:val="000000100000" w:firstRow="0" w:lastRow="0" w:firstColumn="0" w:lastColumn="0" w:oddVBand="0" w:evenVBand="0" w:oddHBand="1" w:evenHBand="0" w:firstRowFirstColumn="0" w:firstRowLastColumn="0" w:lastRowFirstColumn="0" w:lastRowLastColumn="0"/>
+          <w:trHeight w:val="342"/>
+        </w:trPr>
+        <w:tc>
+          <w:tcPr>
+            <w:cnfStyle w:val="001000000000" w:firstRow="0" w:lastRow="0" w:firstColumn="1" w:lastColumn="0" w:oddVBand="0" w:evenVBand="0" w:oddHBand="0" w:evenHBand="0" w:firstRowFirstColumn="0" w:firstRowLastColumn="0" w:lastRowFirstColumn="0" w:lastRowLastColumn="0"/>
+            <w:tcW w:w="5524" w:type="dxa"/>
+          </w:tcPr>
+          <w:p>
+            <w:pPr>
+              <w:jc w:val="right"/>
+            </w:pPr>
+            <w:r>
+              <w:t>Saubere Trennung zwischen GUI und Logik</w:t>
+            </w:r>
+          </w:p>
+        </w:tc>
+        <w:tc>
+          <w:tcPr>
+            <w:tcW w:w="1191" w:type="dxa"/>
+          </w:tcPr>
+          <w:p>
+            <w:pPr>
+              <w:jc w:val="center"/>
+              <w:cnfStyle w:val="000000100000" w:firstRow="0" w:lastRow="0" w:firstColumn="0" w:lastColumn="0" w:oddVBand="0" w:evenVBand="0" w:oddHBand="1" w:evenHBand="0" w:firstRowFirstColumn="0" w:firstRowLastColumn="0" w:lastRowFirstColumn="0" w:lastRowLastColumn="0"/>
+            </w:pPr>
+            <w:r>
+              <w:t>5</w:t>
+            </w:r>
+          </w:p>
+        </w:tc>
+        <w:tc>
+          <w:tcPr>
+            <w:tcW w:w="1191" w:type="dxa"/>
+          </w:tcPr>
+          <w:p>
+            <w:pPr>
+              <w:jc w:val="center"/>
+              <w:cnfStyle w:val="000000100000" w:firstRow="0" w:lastRow="0" w:firstColumn="0" w:lastColumn="0" w:oddVBand="0" w:evenVBand="0" w:oddHBand="1" w:evenHBand="0" w:firstRowFirstColumn="0" w:firstRowLastColumn="0" w:lastRowFirstColumn="0" w:lastRowLastColumn="0"/>
+            </w:pPr>
+            <w:r>
+              <w:t>5</w:t>
+            </w:r>
+          </w:p>
+        </w:tc>
+        <w:tc>
+          <w:tcPr>
+            <w:tcW w:w="1192" w:type="dxa"/>
+          </w:tcPr>
+          <w:p>
+            <w:pPr>
+              <w:jc w:val="center"/>
+              <w:cnfStyle w:val="000000100000" w:firstRow="0" w:lastRow="0" w:firstColumn="0" w:lastColumn="0" w:oddVBand="0" w:evenVBand="0" w:oddHBand="1" w:evenHBand="0" w:firstRowFirstColumn="0" w:firstRowLastColumn="0" w:lastRowFirstColumn="0" w:lastRowLastColumn="0"/>
+            </w:pPr>
+            <w:r>
+              <w:t>5</w:t>
+            </w:r>
+          </w:p>
+        </w:tc>
+      </w:tr>
+      <w:tr>
+        <w:trPr>
+          <w:trHeight w:val="342"/>
+        </w:trPr>
+        <w:tc>
+          <w:tcPr>
+            <w:cnfStyle w:val="001000000000" w:firstRow="0" w:lastRow="0" w:firstColumn="1" w:lastColumn="0" w:oddVBand="0" w:evenVBand="0" w:oddHBand="0" w:evenHBand="0" w:firstRowFirstColumn="0" w:firstRowLastColumn="0" w:lastRowFirstColumn="0" w:lastRowLastColumn="0"/>
+            <w:tcW w:w="5524" w:type="dxa"/>
+          </w:tcPr>
+          <w:p>
+            <w:pPr>
+              <w:jc w:val="right"/>
+            </w:pPr>
+            <w:r>
+              <w:t>Robuste Frameworks vorhanden</w:t>
+            </w:r>
+          </w:p>
+        </w:tc>
+        <w:tc>
+          <w:tcPr>
+            <w:tcW w:w="1191" w:type="dxa"/>
+          </w:tcPr>
+          <w:p>
+            <w:pPr>
+              <w:jc w:val="center"/>
+              <w:cnfStyle w:val="000000000000" w:firstRow="0" w:lastRow="0" w:firstColumn="0" w:lastColumn="0" w:oddVBand="0" w:evenVBand="0" w:oddHBand="0" w:evenHBand="0" w:firstRowFirstColumn="0" w:firstRowLastColumn="0" w:lastRowFirstColumn="0" w:lastRowLastColumn="0"/>
+            </w:pPr>
+            <w:r>
+              <w:t>5</w:t>
+            </w:r>
+          </w:p>
+        </w:tc>
+        <w:tc>
+          <w:tcPr>
+            <w:tcW w:w="1191" w:type="dxa"/>
+          </w:tcPr>
+          <w:p>
+            <w:pPr>
+              <w:jc w:val="center"/>
+              <w:cnfStyle w:val="000000000000" w:firstRow="0" w:lastRow="0" w:firstColumn="0" w:lastColumn="0" w:oddVBand="0" w:evenVBand="0" w:oddHBand="0" w:evenHBand="0" w:firstRowFirstColumn="0" w:firstRowLastColumn="0" w:lastRowFirstColumn="0" w:lastRowLastColumn="0"/>
+            </w:pPr>
+            <w:r>
+              <w:t>5</w:t>
+            </w:r>
+          </w:p>
+        </w:tc>
+        <w:tc>
+          <w:tcPr>
+            <w:tcW w:w="1192" w:type="dxa"/>
+          </w:tcPr>
+          <w:p>
+            <w:pPr>
+              <w:jc w:val="center"/>
+              <w:cnfStyle w:val="000000000000" w:firstRow="0" w:lastRow="0" w:firstColumn="0" w:lastColumn="0" w:oddVBand="0" w:evenVBand="0" w:oddHBand="0" w:evenHBand="0" w:firstRowFirstColumn="0" w:firstRowLastColumn="0" w:lastRowFirstColumn="0" w:lastRowLastColumn="0"/>
+            </w:pPr>
+            <w:r>
+              <w:t>5</w:t>
+            </w:r>
+          </w:p>
+        </w:tc>
+      </w:tr>
+      <w:tr>
+        <w:trPr>
+          <w:cnfStyle w:val="000000100000" w:firstRow="0" w:lastRow="0" w:firstColumn="0" w:lastColumn="0" w:oddVBand="0" w:evenVBand="0" w:oddHBand="1" w:evenHBand="0" w:firstRowFirstColumn="0" w:firstRowLastColumn="0" w:lastRowFirstColumn="0" w:lastRowLastColumn="0"/>
+          <w:trHeight w:val="342"/>
+        </w:trPr>
+        <w:tc>
+          <w:tcPr>
+            <w:cnfStyle w:val="001000000000" w:firstRow="0" w:lastRow="0" w:firstColumn="1" w:lastColumn="0" w:oddVBand="0" w:evenVBand="0" w:oddHBand="0" w:evenHBand="0" w:firstRowFirstColumn="0" w:firstRowLastColumn="0" w:lastRowFirstColumn="0" w:lastRowLastColumn="0"/>
+            <w:tcW w:w="5524" w:type="dxa"/>
+          </w:tcPr>
+          <w:p>
+            <w:pPr>
+              <w:jc w:val="right"/>
+            </w:pPr>
+            <w:r>
+              <w:t>Potenzielle Entwickler auf dem Markt</w:t>
+            </w:r>
+          </w:p>
+        </w:tc>
+        <w:tc>
+          <w:tcPr>
+            <w:tcW w:w="1191" w:type="dxa"/>
+          </w:tcPr>
+          <w:p>
+            <w:pPr>
+              <w:jc w:val="center"/>
+              <w:cnfStyle w:val="000000100000" w:firstRow="0" w:lastRow="0" w:firstColumn="0" w:lastColumn="0" w:oddVBand="0" w:evenVBand="0" w:oddHBand="1" w:evenHBand="0" w:firstRowFirstColumn="0" w:firstRowLastColumn="0" w:lastRowFirstColumn="0" w:lastRowLastColumn="0"/>
+            </w:pPr>
+            <w:r>
+              <w:t>5</w:t>
+            </w:r>
+          </w:p>
+        </w:tc>
+        <w:tc>
+          <w:tcPr>
+            <w:tcW w:w="1191" w:type="dxa"/>
+          </w:tcPr>
+          <w:p>
+            <w:pPr>
+              <w:jc w:val="center"/>
+              <w:cnfStyle w:val="000000100000" w:firstRow="0" w:lastRow="0" w:firstColumn="0" w:lastColumn="0" w:oddVBand="0" w:evenVBand="0" w:oddHBand="1" w:evenHBand="0" w:firstRowFirstColumn="0" w:firstRowLastColumn="0" w:lastRowFirstColumn="0" w:lastRowLastColumn="0"/>
+            </w:pPr>
+            <w:r>
+              <w:t>3</w:t>
+            </w:r>
+          </w:p>
+        </w:tc>
+        <w:tc>
+          <w:tcPr>
+            <w:tcW w:w="1192" w:type="dxa"/>
+          </w:tcPr>
+          <w:p>
+            <w:pPr>
+              <w:jc w:val="center"/>
+              <w:cnfStyle w:val="000000100000" w:firstRow="0" w:lastRow="0" w:firstColumn="0" w:lastColumn="0" w:oddVBand="0" w:evenVBand="0" w:oddHBand="1" w:evenHBand="0" w:firstRowFirstColumn="0" w:firstRowLastColumn="0" w:lastRowFirstColumn="0" w:lastRowLastColumn="0"/>
+            </w:pPr>
+            <w:r>
+              <w:t>0</w:t>
+            </w:r>
+          </w:p>
+        </w:tc>
+      </w:tr>
+      <w:tr>
+        <w:trPr>
+          <w:trHeight w:val="342"/>
+        </w:trPr>
+        <w:tc>
+          <w:tcPr>
+            <w:cnfStyle w:val="001000000000" w:firstRow="0" w:lastRow="0" w:firstColumn="1" w:lastColumn="0" w:oddVBand="0" w:evenVBand="0" w:oddHBand="0" w:evenHBand="0" w:firstRowFirstColumn="0" w:firstRowLastColumn="0" w:lastRowFirstColumn="0" w:lastRowLastColumn="0"/>
+            <w:tcW w:w="5524" w:type="dxa"/>
+          </w:tcPr>
+          <w:p>
+            <w:pPr>
+              <w:jc w:val="right"/>
+            </w:pPr>
+            <w:r>
+              <w:t>Geringe Serverauslastung</w:t>
+            </w:r>
+          </w:p>
+        </w:tc>
+        <w:tc>
+          <w:tcPr>
+            <w:tcW w:w="1191" w:type="dxa"/>
+          </w:tcPr>
+          <w:p>
+            <w:pPr>
+              <w:jc w:val="center"/>
+              <w:cnfStyle w:val="000000000000" w:firstRow="0" w:lastRow="0" w:firstColumn="0" w:lastColumn="0" w:oddVBand="0" w:evenVBand="0" w:oddHBand="0" w:evenHBand="0" w:firstRowFirstColumn="0" w:firstRowLastColumn="0" w:lastRowFirstColumn="0" w:lastRowLastColumn="0"/>
+            </w:pPr>
+            <w:r>
+              <w:t>5</w:t>
+            </w:r>
+          </w:p>
+        </w:tc>
+        <w:tc>
+          <w:tcPr>
+            <w:tcW w:w="1191" w:type="dxa"/>
+          </w:tcPr>
+          <w:p>
+            <w:pPr>
+              <w:jc w:val="center"/>
+              <w:cnfStyle w:val="000000000000" w:firstRow="0" w:lastRow="0" w:firstColumn="0" w:lastColumn="0" w:oddVBand="0" w:evenVBand="0" w:oddHBand="0" w:evenHBand="0" w:firstRowFirstColumn="0" w:firstRowLastColumn="0" w:lastRowFirstColumn="0" w:lastRowLastColumn="0"/>
+            </w:pPr>
+            <w:r>
+              <w:t>2</w:t>
+            </w:r>
+          </w:p>
+        </w:tc>
+        <w:tc>
+          <w:tcPr>
+            <w:tcW w:w="1192" w:type="dxa"/>
+          </w:tcPr>
+          <w:p>
+            <w:pPr>
+              <w:jc w:val="center"/>
+              <w:cnfStyle w:val="000000000000" w:firstRow="0" w:lastRow="0" w:firstColumn="0" w:lastColumn="0" w:oddVBand="0" w:evenVBand="0" w:oddHBand="0" w:evenHBand="0" w:firstRowFirstColumn="0" w:firstRowLastColumn="0" w:lastRowFirstColumn="0" w:lastRowLastColumn="0"/>
+            </w:pPr>
+            <w:r>
+              <w:t>2</w:t>
+            </w:r>
+          </w:p>
+        </w:tc>
+      </w:tr>
+      <w:tr>
+        <w:trPr>
+          <w:cnfStyle w:val="000000100000" w:firstRow="0" w:lastRow="0" w:firstColumn="0" w:lastColumn="0" w:oddVBand="0" w:evenVBand="0" w:oddHBand="1" w:evenHBand="0" w:firstRowFirstColumn="0" w:firstRowLastColumn="0" w:lastRowFirstColumn="0" w:lastRowLastColumn="0"/>
+          <w:trHeight w:val="342"/>
+        </w:trPr>
+        <w:tc>
+          <w:tcPr>
+            <w:cnfStyle w:val="001000000000" w:firstRow="0" w:lastRow="0" w:firstColumn="1" w:lastColumn="0" w:oddVBand="0" w:evenVBand="0" w:oddHBand="0" w:evenHBand="0" w:firstRowFirstColumn="0" w:firstRowLastColumn="0" w:lastRowFirstColumn="0" w:lastRowLastColumn="0"/>
+            <w:tcW w:w="5524" w:type="dxa"/>
+          </w:tcPr>
+          <w:p>
+            <w:pPr>
+              <w:jc w:val="right"/>
+            </w:pPr>
+            <w:r>
+              <w:t>Geringe Hosting Kosten</w:t>
+            </w:r>
+          </w:p>
+        </w:tc>
+        <w:tc>
+          <w:tcPr>
+            <w:tcW w:w="1191" w:type="dxa"/>
+          </w:tcPr>
+          <w:p>
+            <w:pPr>
+              <w:jc w:val="center"/>
+              <w:cnfStyle w:val="000000100000" w:firstRow="0" w:lastRow="0" w:firstColumn="0" w:lastColumn="0" w:oddVBand="0" w:evenVBand="0" w:oddHBand="1" w:evenHBand="0" w:firstRowFirstColumn="0" w:firstRowLastColumn="0" w:lastRowFirstColumn="0" w:lastRowLastColumn="0"/>
+            </w:pPr>
+            <w:r>
+              <w:t>5</w:t>
+            </w:r>
+          </w:p>
+        </w:tc>
+        <w:tc>
+          <w:tcPr>
+            <w:tcW w:w="1191" w:type="dxa"/>
+          </w:tcPr>
+          <w:p>
+            <w:pPr>
+              <w:jc w:val="center"/>
+              <w:cnfStyle w:val="000000100000" w:firstRow="0" w:lastRow="0" w:firstColumn="0" w:lastColumn="0" w:oddVBand="0" w:evenVBand="0" w:oddHBand="1" w:evenHBand="0" w:firstRowFirstColumn="0" w:firstRowLastColumn="0" w:lastRowFirstColumn="0" w:lastRowLastColumn="0"/>
+            </w:pPr>
+            <w:r>
+              <w:t>1</w:t>
+            </w:r>
+          </w:p>
+        </w:tc>
+        <w:tc>
+          <w:tcPr>
+            <w:tcW w:w="1192" w:type="dxa"/>
+          </w:tcPr>
+          <w:p>
+            <w:pPr>
+              <w:jc w:val="center"/>
+              <w:cnfStyle w:val="000000100000" w:firstRow="0" w:lastRow="0" w:firstColumn="0" w:lastColumn="0" w:oddVBand="0" w:evenVBand="0" w:oddHBand="1" w:evenHBand="0" w:firstRowFirstColumn="0" w:firstRowLastColumn="0" w:lastRowFirstColumn="0" w:lastRowLastColumn="0"/>
+            </w:pPr>
+            <w:r>
+              <w:t>1</w:t>
+            </w:r>
+          </w:p>
+        </w:tc>
+      </w:tr>
+      <w:tr>
+        <w:trPr>
+          <w:trHeight w:val="342"/>
+        </w:trPr>
+        <w:tc>
+          <w:tcPr>
+            <w:cnfStyle w:val="001000000000" w:firstRow="0" w:lastRow="0" w:firstColumn="1" w:lastColumn="0" w:oddVBand="0" w:evenVBand="0" w:oddHBand="0" w:evenHBand="0" w:firstRowFirstColumn="0" w:firstRowLastColumn="0" w:lastRowFirstColumn="0" w:lastRowLastColumn="0"/>
+            <w:tcW w:w="5524" w:type="dxa"/>
+          </w:tcPr>
+          <w:p>
+            <w:pPr>
+              <w:jc w:val="right"/>
+            </w:pPr>
+            <w:r>
+              <w:t>Total</w:t>
+            </w:r>
+          </w:p>
+        </w:tc>
+        <w:tc>
+          <w:tcPr>
+            <w:tcW w:w="1191" w:type="dxa"/>
+          </w:tcPr>
+          <w:p>
+            <w:pPr>
+              <w:jc w:val="center"/>
+              <w:cnfStyle w:val="000000000000" w:firstRow="0" w:lastRow="0" w:firstColumn="0" w:lastColumn="0" w:oddVBand="0" w:evenVBand="0" w:oddHBand="0" w:evenHBand="0" w:firstRowFirstColumn="0" w:firstRowLastColumn="0" w:lastRowFirstColumn="0" w:lastRowLastColumn="0"/>
+              <w:rPr>
+                <w:b/>
+                <w:bCs/>
+              </w:rPr>
+            </w:pPr>
+            <w:r>
+              <w:rPr>
+                <w:b/>
+                <w:bCs/>
+              </w:rPr>
+              <w:t>40</w:t>
+            </w:r>
+          </w:p>
+        </w:tc>
+        <w:tc>
+          <w:tcPr>
+            <w:tcW w:w="1191" w:type="dxa"/>
+          </w:tcPr>
+          <w:p>
+            <w:pPr>
+              <w:jc w:val="center"/>
+              <w:cnfStyle w:val="000000000000" w:firstRow="0" w:lastRow="0" w:firstColumn="0" w:lastColumn="0" w:oddVBand="0" w:evenVBand="0" w:oddHBand="0" w:evenHBand="0" w:firstRowFirstColumn="0" w:firstRowLastColumn="0" w:lastRowFirstColumn="0" w:lastRowLastColumn="0"/>
+              <w:rPr>
+                <w:b/>
+                <w:bCs/>
+              </w:rPr>
+            </w:pPr>
+            <w:r>
+              <w:rPr>
+                <w:b/>
+                <w:bCs/>
+              </w:rPr>
+              <w:t>40</w:t>
+            </w:r>
+          </w:p>
+        </w:tc>
+        <w:tc>
+          <w:tcPr>
+            <w:tcW w:w="1192" w:type="dxa"/>
+          </w:tcPr>
+          <w:p>
+            <w:pPr>
+              <w:jc w:val="center"/>
+              <w:cnfStyle w:val="000000000000" w:firstRow="0" w:lastRow="0" w:firstColumn="0" w:lastColumn="0" w:oddVBand="0" w:evenVBand="0" w:oddHBand="0" w:evenHBand="0" w:firstRowFirstColumn="0" w:firstRowLastColumn="0" w:lastRowFirstColumn="0" w:lastRowLastColumn="0"/>
+              <w:rPr>
+                <w:b/>
+                <w:bCs/>
+              </w:rPr>
+            </w:pPr>
+            <w:r>
+              <w:rPr>
+                <w:b/>
+                <w:bCs/>
+              </w:rPr>
+              <w:t>36</w:t>
+            </w:r>
+          </w:p>
+        </w:tc>
+      </w:tr>
+    </w:tbl>
+    <w:p/>
+    <w:p>
       <w:r>
-        <w:t>of</w:t>
+        <w:t xml:space="preserve">Für die Implementierung </w:t>
       </w:r>
-      <w:proofErr w:type="spellEnd"/>
       <w:r>
-        <w:t xml:space="preserve"> </w:t>
+        <w:t>werden wir</w:t>
       </w:r>
-      <w:proofErr w:type="spellStart"/>
       <w:r>
-        <w:t>the</w:t>
+        <w:t xml:space="preserve"> PHP </w:t>
       </w:r>
-      <w:proofErr w:type="spellEnd"/>
       <w:r>
-        <w:t xml:space="preserve"> Box unterstützen.</w:t>
+        <w:t xml:space="preserve">verwenden, </w:t>
+      </w:r>
+      <w:r>
+        <w:t>weil die meisten Entwickler sich mit PHP mehr oder weniger auskennen. Zudem gibt es viele Web Hoster welche PHP Out of the Box unterstützen.</w:t>
       </w:r>
     </w:p>
     <w:p>
       <w:pPr>
         <w:pStyle w:val="berschrift2"/>
       </w:pPr>
-      <w:bookmarkStart w:id="10" w:name="_Toc472117979"/>
+      <w:bookmarkStart w:id="9" w:name="_Toc472117979"/>
       <w:r>
         <w:t>Framework</w:t>
       </w:r>
-      <w:bookmarkEnd w:id="10"/>
+      <w:bookmarkEnd w:id="9"/>
     </w:p>
+    <w:tbl>
+      <w:tblPr>
+        <w:tblStyle w:val="Gitternetztabelle5dunkelAkzent5"/>
+        <w:tblW w:w="9098" w:type="dxa"/>
+        <w:tblLook w:val="04A0" w:firstRow="1" w:lastRow="0" w:firstColumn="1" w:lastColumn="0" w:noHBand="0" w:noVBand="1"/>
+      </w:tblPr>
+      <w:tblGrid>
+        <w:gridCol w:w="5446"/>
+        <w:gridCol w:w="1187"/>
+        <w:gridCol w:w="1185"/>
+        <w:gridCol w:w="1280"/>
+      </w:tblGrid>
+      <w:tr>
+        <w:trPr>
+          <w:cnfStyle w:val="100000000000" w:firstRow="1" w:lastRow="0" w:firstColumn="0" w:lastColumn="0" w:oddVBand="0" w:evenVBand="0" w:oddHBand="0" w:evenHBand="0" w:firstRowFirstColumn="0" w:firstRowLastColumn="0" w:lastRowFirstColumn="0" w:lastRowLastColumn="0"/>
+          <w:trHeight w:val="342"/>
+        </w:trPr>
+        <w:tc>
+          <w:tcPr>
+            <w:cnfStyle w:val="001000000000" w:firstRow="0" w:lastRow="0" w:firstColumn="1" w:lastColumn="0" w:oddVBand="0" w:evenVBand="0" w:oddHBand="0" w:evenHBand="0" w:firstRowFirstColumn="0" w:firstRowLastColumn="0" w:lastRowFirstColumn="0" w:lastRowLastColumn="0"/>
+            <w:tcW w:w="5446" w:type="dxa"/>
+          </w:tcPr>
+          <w:p>
+            <w:pPr>
+              <w:jc w:val="right"/>
+            </w:pPr>
+          </w:p>
+        </w:tc>
+        <w:tc>
+          <w:tcPr>
+            <w:tcW w:w="1187" w:type="dxa"/>
+          </w:tcPr>
+          <w:p>
+            <w:pPr>
+              <w:jc w:val="center"/>
+              <w:cnfStyle w:val="100000000000" w:firstRow="1" w:lastRow="0" w:firstColumn="0" w:lastColumn="0" w:oddVBand="0" w:evenVBand="0" w:oddHBand="0" w:evenHBand="0" w:firstRowFirstColumn="0" w:firstRowLastColumn="0" w:lastRowFirstColumn="0" w:lastRowLastColumn="0"/>
+            </w:pPr>
+            <w:r>
+              <w:t>Symfony</w:t>
+            </w:r>
+          </w:p>
+        </w:tc>
+        <w:tc>
+          <w:tcPr>
+            <w:tcW w:w="1185" w:type="dxa"/>
+          </w:tcPr>
+          <w:p>
+            <w:pPr>
+              <w:jc w:val="center"/>
+              <w:cnfStyle w:val="100000000000" w:firstRow="1" w:lastRow="0" w:firstColumn="0" w:lastColumn="0" w:oddVBand="0" w:evenVBand="0" w:oddHBand="0" w:evenHBand="0" w:firstRowFirstColumn="0" w:firstRowLastColumn="0" w:lastRowFirstColumn="0" w:lastRowLastColumn="0"/>
+            </w:pPr>
+            <w:r>
+              <w:t>Laravel</w:t>
+            </w:r>
+          </w:p>
+        </w:tc>
+        <w:tc>
+          <w:tcPr>
+            <w:tcW w:w="1280" w:type="dxa"/>
+          </w:tcPr>
+          <w:p>
+            <w:pPr>
+              <w:jc w:val="center"/>
+              <w:cnfStyle w:val="100000000000" w:firstRow="1" w:lastRow="0" w:firstColumn="0" w:lastColumn="0" w:oddVBand="0" w:evenVBand="0" w:oddHBand="0" w:evenHBand="0" w:firstRowFirstColumn="0" w:firstRowLastColumn="0" w:lastRowFirstColumn="0" w:lastRowLastColumn="0"/>
+            </w:pPr>
+            <w:r>
+              <w:t>CodeIgniter</w:t>
+            </w:r>
+          </w:p>
+        </w:tc>
+      </w:tr>
+      <w:tr>
+        <w:trPr>
+          <w:cnfStyle w:val="000000100000" w:firstRow="0" w:lastRow="0" w:firstColumn="0" w:lastColumn="0" w:oddVBand="0" w:evenVBand="0" w:oddHBand="1" w:evenHBand="0" w:firstRowFirstColumn="0" w:firstRowLastColumn="0" w:lastRowFirstColumn="0" w:lastRowLastColumn="0"/>
+          <w:trHeight w:val="342"/>
+        </w:trPr>
+        <w:tc>
+          <w:tcPr>
+            <w:cnfStyle w:val="001000000000" w:firstRow="0" w:lastRow="0" w:firstColumn="1" w:lastColumn="0" w:oddVBand="0" w:evenVBand="0" w:oddHBand="0" w:evenHBand="0" w:firstRowFirstColumn="0" w:firstRowLastColumn="0" w:lastRowFirstColumn="0" w:lastRowLastColumn="0"/>
+            <w:tcW w:w="5446" w:type="dxa"/>
+          </w:tcPr>
+          <w:p>
+            <w:pPr>
+              <w:jc w:val="right"/>
+            </w:pPr>
+            <w:r>
+              <w:t>Ausführliche Dokumentation</w:t>
+            </w:r>
+          </w:p>
+        </w:tc>
+        <w:tc>
+          <w:tcPr>
+            <w:tcW w:w="1187" w:type="dxa"/>
+          </w:tcPr>
+          <w:p>
+            <w:pPr>
+              <w:jc w:val="center"/>
+              <w:cnfStyle w:val="000000100000" w:firstRow="0" w:lastRow="0" w:firstColumn="0" w:lastColumn="0" w:oddVBand="0" w:evenVBand="0" w:oddHBand="1" w:evenHBand="0" w:firstRowFirstColumn="0" w:firstRowLastColumn="0" w:lastRowFirstColumn="0" w:lastRowLastColumn="0"/>
+            </w:pPr>
+            <w:r>
+              <w:t>5</w:t>
+            </w:r>
+          </w:p>
+        </w:tc>
+        <w:tc>
+          <w:tcPr>
+            <w:tcW w:w="1185" w:type="dxa"/>
+          </w:tcPr>
+          <w:p>
+            <w:pPr>
+              <w:jc w:val="center"/>
+              <w:cnfStyle w:val="000000100000" w:firstRow="0" w:lastRow="0" w:firstColumn="0" w:lastColumn="0" w:oddVBand="0" w:evenVBand="0" w:oddHBand="1" w:evenHBand="0" w:firstRowFirstColumn="0" w:firstRowLastColumn="0" w:lastRowFirstColumn="0" w:lastRowLastColumn="0"/>
+            </w:pPr>
+            <w:r>
+              <w:t>2</w:t>
+            </w:r>
+          </w:p>
+        </w:tc>
+        <w:tc>
+          <w:tcPr>
+            <w:tcW w:w="1280" w:type="dxa"/>
+          </w:tcPr>
+          <w:p>
+            <w:pPr>
+              <w:jc w:val="center"/>
+              <w:cnfStyle w:val="000000100000" w:firstRow="0" w:lastRow="0" w:firstColumn="0" w:lastColumn="0" w:oddVBand="0" w:evenVBand="0" w:oddHBand="1" w:evenHBand="0" w:firstRowFirstColumn="0" w:firstRowLastColumn="0" w:lastRowFirstColumn="0" w:lastRowLastColumn="0"/>
+            </w:pPr>
+            <w:r>
+              <w:t>3</w:t>
+            </w:r>
+          </w:p>
+        </w:tc>
+      </w:tr>
+      <w:tr>
+        <w:trPr>
+          <w:trHeight w:val="342"/>
+        </w:trPr>
+        <w:tc>
+          <w:tcPr>
+            <w:cnfStyle w:val="001000000000" w:firstRow="0" w:lastRow="0" w:firstColumn="1" w:lastColumn="0" w:oddVBand="0" w:evenVBand="0" w:oddHBand="0" w:evenHBand="0" w:firstRowFirstColumn="0" w:firstRowLastColumn="0" w:lastRowFirstColumn="0" w:lastRowLastColumn="0"/>
+            <w:tcW w:w="5446" w:type="dxa"/>
+          </w:tcPr>
+          <w:p>
+            <w:pPr>
+              <w:jc w:val="right"/>
+            </w:pPr>
+            <w:r>
+              <w:t>Bereite Community</w:t>
+            </w:r>
+          </w:p>
+        </w:tc>
+        <w:tc>
+          <w:tcPr>
+            <w:tcW w:w="1187" w:type="dxa"/>
+          </w:tcPr>
+          <w:p>
+            <w:pPr>
+              <w:jc w:val="center"/>
+              <w:cnfStyle w:val="000000000000" w:firstRow="0" w:lastRow="0" w:firstColumn="0" w:lastColumn="0" w:oddVBand="0" w:evenVBand="0" w:oddHBand="0" w:evenHBand="0" w:firstRowFirstColumn="0" w:firstRowLastColumn="0" w:lastRowFirstColumn="0" w:lastRowLastColumn="0"/>
+            </w:pPr>
+            <w:r>
+              <w:t>5</w:t>
+            </w:r>
+          </w:p>
+        </w:tc>
+        <w:tc>
+          <w:tcPr>
+            <w:tcW w:w="1185" w:type="dxa"/>
+          </w:tcPr>
+          <w:p>
+            <w:pPr>
+              <w:jc w:val="center"/>
+              <w:cnfStyle w:val="000000000000" w:firstRow="0" w:lastRow="0" w:firstColumn="0" w:lastColumn="0" w:oddVBand="0" w:evenVBand="0" w:oddHBand="0" w:evenHBand="0" w:firstRowFirstColumn="0" w:firstRowLastColumn="0" w:lastRowFirstColumn="0" w:lastRowLastColumn="0"/>
+            </w:pPr>
+            <w:r>
+              <w:t>3</w:t>
+            </w:r>
+          </w:p>
+        </w:tc>
+        <w:tc>
+          <w:tcPr>
+            <w:tcW w:w="1280" w:type="dxa"/>
+          </w:tcPr>
+          <w:p>
+            <w:pPr>
+              <w:jc w:val="center"/>
+              <w:cnfStyle w:val="000000000000" w:firstRow="0" w:lastRow="0" w:firstColumn="0" w:lastColumn="0" w:oddVBand="0" w:evenVBand="0" w:oddHBand="0" w:evenHBand="0" w:firstRowFirstColumn="0" w:firstRowLastColumn="0" w:lastRowFirstColumn="0" w:lastRowLastColumn="0"/>
+            </w:pPr>
+            <w:r>
+              <w:t>2</w:t>
+            </w:r>
+          </w:p>
+        </w:tc>
+      </w:tr>
+      <w:tr>
+        <w:trPr>
+          <w:cnfStyle w:val="000000100000" w:firstRow="0" w:lastRow="0" w:firstColumn="0" w:lastColumn="0" w:oddVBand="0" w:evenVBand="0" w:oddHBand="1" w:evenHBand="0" w:firstRowFirstColumn="0" w:firstRowLastColumn="0" w:lastRowFirstColumn="0" w:lastRowLastColumn="0"/>
+          <w:trHeight w:val="342"/>
+        </w:trPr>
+        <w:tc>
+          <w:tcPr>
+            <w:cnfStyle w:val="001000000000" w:firstRow="0" w:lastRow="0" w:firstColumn="1" w:lastColumn="0" w:oddVBand="0" w:evenVBand="0" w:oddHBand="0" w:evenHBand="0" w:firstRowFirstColumn="0" w:firstRowLastColumn="0" w:lastRowFirstColumn="0" w:lastRowLastColumn="0"/>
+            <w:tcW w:w="5446" w:type="dxa"/>
+          </w:tcPr>
+          <w:p>
+            <w:pPr>
+              <w:jc w:val="right"/>
+            </w:pPr>
+            <w:r>
+              <w:t>Vorkenntnisse im Team vorhanden</w:t>
+            </w:r>
+          </w:p>
+        </w:tc>
+        <w:tc>
+          <w:tcPr>
+            <w:tcW w:w="1187" w:type="dxa"/>
+          </w:tcPr>
+          <w:p>
+            <w:pPr>
+              <w:jc w:val="center"/>
+              <w:cnfStyle w:val="000000100000" w:firstRow="0" w:lastRow="0" w:firstColumn="0" w:lastColumn="0" w:oddVBand="0" w:evenVBand="0" w:oddHBand="1" w:evenHBand="0" w:firstRowFirstColumn="0" w:firstRowLastColumn="0" w:lastRowFirstColumn="0" w:lastRowLastColumn="0"/>
+            </w:pPr>
+            <w:r>
+              <w:t>3</w:t>
+            </w:r>
+          </w:p>
+        </w:tc>
+        <w:tc>
+          <w:tcPr>
+            <w:tcW w:w="1185" w:type="dxa"/>
+          </w:tcPr>
+          <w:p>
+            <w:pPr>
+              <w:jc w:val="center"/>
+              <w:cnfStyle w:val="000000100000" w:firstRow="0" w:lastRow="0" w:firstColumn="0" w:lastColumn="0" w:oddVBand="0" w:evenVBand="0" w:oddHBand="1" w:evenHBand="0" w:firstRowFirstColumn="0" w:firstRowLastColumn="0" w:lastRowFirstColumn="0" w:lastRowLastColumn="0"/>
+            </w:pPr>
+            <w:r>
+              <w:t>0</w:t>
+            </w:r>
+          </w:p>
+        </w:tc>
+        <w:tc>
+          <w:tcPr>
+            <w:tcW w:w="1280" w:type="dxa"/>
+          </w:tcPr>
+          <w:p>
+            <w:pPr>
+              <w:jc w:val="center"/>
+              <w:cnfStyle w:val="000000100000" w:firstRow="0" w:lastRow="0" w:firstColumn="0" w:lastColumn="0" w:oddVBand="0" w:evenVBand="0" w:oddHBand="1" w:evenHBand="0" w:firstRowFirstColumn="0" w:firstRowLastColumn="0" w:lastRowFirstColumn="0" w:lastRowLastColumn="0"/>
+            </w:pPr>
+            <w:r>
+              <w:t>0</w:t>
+            </w:r>
+          </w:p>
+        </w:tc>
+      </w:tr>
+      <w:tr>
+        <w:trPr>
+          <w:trHeight w:val="342"/>
+        </w:trPr>
+        <w:tc>
+          <w:tcPr>
+            <w:cnfStyle w:val="001000000000" w:firstRow="0" w:lastRow="0" w:firstColumn="1" w:lastColumn="0" w:oddVBand="0" w:evenVBand="0" w:oddHBand="0" w:evenHBand="0" w:firstRowFirstColumn="0" w:firstRowLastColumn="0" w:lastRowFirstColumn="0" w:lastRowLastColumn="0"/>
+            <w:tcW w:w="5446" w:type="dxa"/>
+          </w:tcPr>
+          <w:p>
+            <w:pPr>
+              <w:jc w:val="right"/>
+            </w:pPr>
+            <w:r>
+              <w:t>I</w:t>
+            </w:r>
+            <w:r>
+              <w:t>DE Support</w:t>
+            </w:r>
+          </w:p>
+        </w:tc>
+        <w:tc>
+          <w:tcPr>
+            <w:tcW w:w="1187" w:type="dxa"/>
+          </w:tcPr>
+          <w:p>
+            <w:pPr>
+              <w:jc w:val="center"/>
+              <w:cnfStyle w:val="000000000000" w:firstRow="0" w:lastRow="0" w:firstColumn="0" w:lastColumn="0" w:oddVBand="0" w:evenVBand="0" w:oddHBand="0" w:evenHBand="0" w:firstRowFirstColumn="0" w:firstRowLastColumn="0" w:lastRowFirstColumn="0" w:lastRowLastColumn="0"/>
+            </w:pPr>
+            <w:r>
+              <w:t>4</w:t>
+            </w:r>
+          </w:p>
+        </w:tc>
+        <w:tc>
+          <w:tcPr>
+            <w:tcW w:w="1185" w:type="dxa"/>
+          </w:tcPr>
+          <w:p>
+            <w:pPr>
+              <w:jc w:val="center"/>
+              <w:cnfStyle w:val="000000000000" w:firstRow="0" w:lastRow="0" w:firstColumn="0" w:lastColumn="0" w:oddVBand="0" w:evenVBand="0" w:oddHBand="0" w:evenHBand="0" w:firstRowFirstColumn="0" w:firstRowLastColumn="0" w:lastRowFirstColumn="0" w:lastRowLastColumn="0"/>
+            </w:pPr>
+            <w:r>
+              <w:t>3</w:t>
+            </w:r>
+          </w:p>
+        </w:tc>
+        <w:tc>
+          <w:tcPr>
+            <w:tcW w:w="1280" w:type="dxa"/>
+          </w:tcPr>
+          <w:p>
+            <w:pPr>
+              <w:jc w:val="center"/>
+              <w:cnfStyle w:val="000000000000" w:firstRow="0" w:lastRow="0" w:firstColumn="0" w:lastColumn="0" w:oddVBand="0" w:evenVBand="0" w:oddHBand="0" w:evenHBand="0" w:firstRowFirstColumn="0" w:firstRowLastColumn="0" w:lastRowFirstColumn="0" w:lastRowLastColumn="0"/>
+            </w:pPr>
+            <w:r>
+              <w:t>2</w:t>
+            </w:r>
+          </w:p>
+        </w:tc>
+      </w:tr>
+      <w:tr>
+        <w:trPr>
+          <w:cnfStyle w:val="000000100000" w:firstRow="0" w:lastRow="0" w:firstColumn="0" w:lastColumn="0" w:oddVBand="0" w:evenVBand="0" w:oddHBand="1" w:evenHBand="0" w:firstRowFirstColumn="0" w:firstRowLastColumn="0" w:lastRowFirstColumn="0" w:lastRowLastColumn="0"/>
+          <w:trHeight w:val="342"/>
+        </w:trPr>
+        <w:tc>
+          <w:tcPr>
+            <w:cnfStyle w:val="001000000000" w:firstRow="0" w:lastRow="0" w:firstColumn="1" w:lastColumn="0" w:oddVBand="0" w:evenVBand="0" w:oddHBand="0" w:evenHBand="0" w:firstRowFirstColumn="0" w:firstRowLastColumn="0" w:lastRowFirstColumn="0" w:lastRowLastColumn="0"/>
+            <w:tcW w:w="5446" w:type="dxa"/>
+          </w:tcPr>
+          <w:p>
+            <w:pPr>
+              <w:jc w:val="right"/>
+            </w:pPr>
+            <w:r>
+              <w:t>Total</w:t>
+            </w:r>
+          </w:p>
+        </w:tc>
+        <w:tc>
+          <w:tcPr>
+            <w:tcW w:w="1187" w:type="dxa"/>
+          </w:tcPr>
+          <w:p>
+            <w:pPr>
+              <w:jc w:val="center"/>
+              <w:cnfStyle w:val="000000100000" w:firstRow="0" w:lastRow="0" w:firstColumn="0" w:lastColumn="0" w:oddVBand="0" w:evenVBand="0" w:oddHBand="1" w:evenHBand="0" w:firstRowFirstColumn="0" w:firstRowLastColumn="0" w:lastRowFirstColumn="0" w:lastRowLastColumn="0"/>
+              <w:rPr>
+                <w:b/>
+                <w:bCs/>
+              </w:rPr>
+            </w:pPr>
+            <w:r>
+              <w:rPr>
+                <w:b/>
+                <w:bCs/>
+              </w:rPr>
+              <w:t>17</w:t>
+            </w:r>
+          </w:p>
+        </w:tc>
+        <w:tc>
+          <w:tcPr>
+            <w:tcW w:w="1185" w:type="dxa"/>
+          </w:tcPr>
+          <w:p>
+            <w:pPr>
+              <w:jc w:val="center"/>
+              <w:cnfStyle w:val="000000100000" w:firstRow="0" w:lastRow="0" w:firstColumn="0" w:lastColumn="0" w:oddVBand="0" w:evenVBand="0" w:oddHBand="1" w:evenHBand="0" w:firstRowFirstColumn="0" w:firstRowLastColumn="0" w:lastRowFirstColumn="0" w:lastRowLastColumn="0"/>
+              <w:rPr>
+                <w:b/>
+                <w:bCs/>
+              </w:rPr>
+            </w:pPr>
+            <w:r>
+              <w:rPr>
+                <w:b/>
+                <w:bCs/>
+              </w:rPr>
+              <w:t>8</w:t>
+            </w:r>
+          </w:p>
+        </w:tc>
+        <w:tc>
+          <w:tcPr>
+            <w:tcW w:w="1280" w:type="dxa"/>
+          </w:tcPr>
+          <w:p>
+            <w:pPr>
+              <w:jc w:val="center"/>
+              <w:cnfStyle w:val="000000100000" w:firstRow="0" w:lastRow="0" w:firstColumn="0" w:lastColumn="0" w:oddVBand="0" w:evenVBand="0" w:oddHBand="1" w:evenHBand="0" w:firstRowFirstColumn="0" w:firstRowLastColumn="0" w:lastRowFirstColumn="0" w:lastRowLastColumn="0"/>
+              <w:rPr>
+                <w:b/>
+                <w:bCs/>
+              </w:rPr>
+            </w:pPr>
+            <w:r>
+              <w:rPr>
+                <w:b/>
+                <w:bCs/>
+              </w:rPr>
+              <w:t>7</w:t>
+            </w:r>
+          </w:p>
+        </w:tc>
+      </w:tr>
+    </w:tbl>
+    <w:p/>
     <w:p>
       <w:r>
-        <w:t xml:space="preserve">Da für die Umsetzung die Sprache PHP gewählt wurde kommen nicht mehr viele Frameworks zu Frage. </w:t>
+        <w:t xml:space="preserve">Da für die Umsetzung die Sprache PHP gewählt wurde kommen nicht mehr viele Frameworks zu Frage. Symfony ist eines der bekanntesten und hat eine </w:t>
       </w:r>
-      <w:proofErr w:type="spellStart"/>
       <w:r>
-        <w:t>Symfony</w:t>
+        <w:t>bereite und ausgereifte</w:t>
       </w:r>
-      <w:proofErr w:type="spellEnd"/>
       <w:r>
-        <w:t xml:space="preserve"> ist eines der bekanntesten und hat eine gute Community was sehr wichtig ist für neu Einsteiger.</w:t>
+        <w:t xml:space="preserve"> Community was sehr wichtig ist für neu Einsteiger.</w:t>
       </w:r>
     </w:p>
     <w:p>
       <w:r>
-        <w:t xml:space="preserve">Direkter Link </w:t>
-      </w:r>
-      <w:proofErr w:type="spellStart"/>
-      <w:r>
-        <w:t>Symfony</w:t>
-      </w:r>
-      <w:proofErr w:type="spellEnd"/>
-      <w:r>
-        <w:t xml:space="preserve"> Framework: </w:t>
+        <w:t xml:space="preserve">Direkter Link Symfony Framework: </w:t>
       </w:r>
       <w:hyperlink r:id="rId7" w:history="1">
         <w:r>
@@ -4124,29 +5286,609 @@
       <w:pPr>
         <w:pStyle w:val="berschrift2"/>
       </w:pPr>
-      <w:bookmarkStart w:id="11" w:name="_Toc472117980"/>
+      <w:bookmarkStart w:id="10" w:name="_Toc472117980"/>
       <w:r>
+        <w:lastRenderedPageBreak/>
         <w:t>Datenbank</w:t>
       </w:r>
-      <w:bookmarkEnd w:id="11"/>
+      <w:bookmarkEnd w:id="10"/>
     </w:p>
+    <w:tbl>
+      <w:tblPr>
+        <w:tblStyle w:val="Gitternetztabelle5dunkelAkzent5"/>
+        <w:tblW w:w="9098" w:type="dxa"/>
+        <w:tblLook w:val="04A0" w:firstRow="1" w:lastRow="0" w:firstColumn="1" w:lastColumn="0" w:noHBand="0" w:noVBand="1"/>
+      </w:tblPr>
+      <w:tblGrid>
+        <w:gridCol w:w="5524"/>
+        <w:gridCol w:w="1191"/>
+        <w:gridCol w:w="1191"/>
+        <w:gridCol w:w="1192"/>
+      </w:tblGrid>
+      <w:tr>
+        <w:trPr>
+          <w:cnfStyle w:val="100000000000" w:firstRow="1" w:lastRow="0" w:firstColumn="0" w:lastColumn="0" w:oddVBand="0" w:evenVBand="0" w:oddHBand="0" w:evenHBand="0" w:firstRowFirstColumn="0" w:firstRowLastColumn="0" w:lastRowFirstColumn="0" w:lastRowLastColumn="0"/>
+          <w:trHeight w:val="342"/>
+        </w:trPr>
+        <w:tc>
+          <w:tcPr>
+            <w:cnfStyle w:val="001000000000" w:firstRow="0" w:lastRow="0" w:firstColumn="1" w:lastColumn="0" w:oddVBand="0" w:evenVBand="0" w:oddHBand="0" w:evenHBand="0" w:firstRowFirstColumn="0" w:firstRowLastColumn="0" w:lastRowFirstColumn="0" w:lastRowLastColumn="0"/>
+            <w:tcW w:w="5524" w:type="dxa"/>
+          </w:tcPr>
+          <w:p>
+            <w:pPr>
+              <w:jc w:val="right"/>
+            </w:pPr>
+          </w:p>
+        </w:tc>
+        <w:tc>
+          <w:tcPr>
+            <w:tcW w:w="1191" w:type="dxa"/>
+          </w:tcPr>
+          <w:p>
+            <w:pPr>
+              <w:jc w:val="center"/>
+              <w:cnfStyle w:val="100000000000" w:firstRow="1" w:lastRow="0" w:firstColumn="0" w:lastColumn="0" w:oddVBand="0" w:evenVBand="0" w:oddHBand="0" w:evenHBand="0" w:firstRowFirstColumn="0" w:firstRowLastColumn="0" w:lastRowFirstColumn="0" w:lastRowLastColumn="0"/>
+            </w:pPr>
+            <w:r>
+              <w:t>MS-SQL</w:t>
+            </w:r>
+          </w:p>
+        </w:tc>
+        <w:tc>
+          <w:tcPr>
+            <w:tcW w:w="1191" w:type="dxa"/>
+          </w:tcPr>
+          <w:p>
+            <w:pPr>
+              <w:jc w:val="center"/>
+              <w:cnfStyle w:val="100000000000" w:firstRow="1" w:lastRow="0" w:firstColumn="0" w:lastColumn="0" w:oddVBand="0" w:evenVBand="0" w:oddHBand="0" w:evenHBand="0" w:firstRowFirstColumn="0" w:firstRowLastColumn="0" w:lastRowFirstColumn="0" w:lastRowLastColumn="0"/>
+            </w:pPr>
+            <w:r>
+              <w:t>MySQL</w:t>
+            </w:r>
+          </w:p>
+        </w:tc>
+        <w:tc>
+          <w:tcPr>
+            <w:tcW w:w="1192" w:type="dxa"/>
+          </w:tcPr>
+          <w:p>
+            <w:pPr>
+              <w:jc w:val="center"/>
+              <w:cnfStyle w:val="100000000000" w:firstRow="1" w:lastRow="0" w:firstColumn="0" w:lastColumn="0" w:oddVBand="0" w:evenVBand="0" w:oddHBand="0" w:evenHBand="0" w:firstRowFirstColumn="0" w:firstRowLastColumn="0" w:lastRowFirstColumn="0" w:lastRowLastColumn="0"/>
+            </w:pPr>
+            <w:r>
+              <w:t>Postgre-SQL</w:t>
+            </w:r>
+          </w:p>
+        </w:tc>
+      </w:tr>
+      <w:tr>
+        <w:trPr>
+          <w:cnfStyle w:val="000000100000" w:firstRow="0" w:lastRow="0" w:firstColumn="0" w:lastColumn="0" w:oddVBand="0" w:evenVBand="0" w:oddHBand="1" w:evenHBand="0" w:firstRowFirstColumn="0" w:firstRowLastColumn="0" w:lastRowFirstColumn="0" w:lastRowLastColumn="0"/>
+          <w:trHeight w:val="342"/>
+        </w:trPr>
+        <w:tc>
+          <w:tcPr>
+            <w:cnfStyle w:val="001000000000" w:firstRow="0" w:lastRow="0" w:firstColumn="1" w:lastColumn="0" w:oddVBand="0" w:evenVBand="0" w:oddHBand="0" w:evenHBand="0" w:firstRowFirstColumn="0" w:firstRowLastColumn="0" w:lastRowFirstColumn="0" w:lastRowLastColumn="0"/>
+            <w:tcW w:w="5524" w:type="dxa"/>
+          </w:tcPr>
+          <w:p>
+            <w:pPr>
+              <w:jc w:val="right"/>
+            </w:pPr>
+            <w:r>
+              <w:t>Opensource</w:t>
+            </w:r>
+          </w:p>
+        </w:tc>
+        <w:tc>
+          <w:tcPr>
+            <w:tcW w:w="1191" w:type="dxa"/>
+          </w:tcPr>
+          <w:p>
+            <w:pPr>
+              <w:jc w:val="center"/>
+              <w:cnfStyle w:val="000000100000" w:firstRow="0" w:lastRow="0" w:firstColumn="0" w:lastColumn="0" w:oddVBand="0" w:evenVBand="0" w:oddHBand="1" w:evenHBand="0" w:firstRowFirstColumn="0" w:firstRowLastColumn="0" w:lastRowFirstColumn="0" w:lastRowLastColumn="0"/>
+            </w:pPr>
+            <w:r>
+              <w:t>0</w:t>
+            </w:r>
+          </w:p>
+        </w:tc>
+        <w:tc>
+          <w:tcPr>
+            <w:tcW w:w="1191" w:type="dxa"/>
+          </w:tcPr>
+          <w:p>
+            <w:pPr>
+              <w:jc w:val="center"/>
+              <w:cnfStyle w:val="000000100000" w:firstRow="0" w:lastRow="0" w:firstColumn="0" w:lastColumn="0" w:oddVBand="0" w:evenVBand="0" w:oddHBand="1" w:evenHBand="0" w:firstRowFirstColumn="0" w:firstRowLastColumn="0" w:lastRowFirstColumn="0" w:lastRowLastColumn="0"/>
+            </w:pPr>
+            <w:r>
+              <w:t>5</w:t>
+            </w:r>
+          </w:p>
+        </w:tc>
+        <w:tc>
+          <w:tcPr>
+            <w:tcW w:w="1192" w:type="dxa"/>
+          </w:tcPr>
+          <w:p>
+            <w:pPr>
+              <w:jc w:val="center"/>
+              <w:cnfStyle w:val="000000100000" w:firstRow="0" w:lastRow="0" w:firstColumn="0" w:lastColumn="0" w:oddVBand="0" w:evenVBand="0" w:oddHBand="1" w:evenHBand="0" w:firstRowFirstColumn="0" w:firstRowLastColumn="0" w:lastRowFirstColumn="0" w:lastRowLastColumn="0"/>
+            </w:pPr>
+            <w:r>
+              <w:t>5</w:t>
+            </w:r>
+          </w:p>
+        </w:tc>
+      </w:tr>
+      <w:tr>
+        <w:trPr>
+          <w:trHeight w:val="342"/>
+        </w:trPr>
+        <w:tc>
+          <w:tcPr>
+            <w:cnfStyle w:val="001000000000" w:firstRow="0" w:lastRow="0" w:firstColumn="1" w:lastColumn="0" w:oddVBand="0" w:evenVBand="0" w:oddHBand="0" w:evenHBand="0" w:firstRowFirstColumn="0" w:firstRowLastColumn="0" w:lastRowFirstColumn="0" w:lastRowLastColumn="0"/>
+            <w:tcW w:w="5524" w:type="dxa"/>
+          </w:tcPr>
+          <w:p>
+            <w:pPr>
+              <w:jc w:val="right"/>
+            </w:pPr>
+            <w:r>
+              <w:t>User-Defined Data-Ttypes</w:t>
+            </w:r>
+          </w:p>
+        </w:tc>
+        <w:tc>
+          <w:tcPr>
+            <w:tcW w:w="1191" w:type="dxa"/>
+          </w:tcPr>
+          <w:p>
+            <w:pPr>
+              <w:jc w:val="center"/>
+              <w:cnfStyle w:val="000000000000" w:firstRow="0" w:lastRow="0" w:firstColumn="0" w:lastColumn="0" w:oddVBand="0" w:evenVBand="0" w:oddHBand="0" w:evenHBand="0" w:firstRowFirstColumn="0" w:firstRowLastColumn="0" w:lastRowFirstColumn="0" w:lastRowLastColumn="0"/>
+            </w:pPr>
+            <w:r>
+              <w:t>1</w:t>
+            </w:r>
+          </w:p>
+        </w:tc>
+        <w:tc>
+          <w:tcPr>
+            <w:tcW w:w="1191" w:type="dxa"/>
+          </w:tcPr>
+          <w:p>
+            <w:pPr>
+              <w:jc w:val="center"/>
+              <w:cnfStyle w:val="000000000000" w:firstRow="0" w:lastRow="0" w:firstColumn="0" w:lastColumn="0" w:oddVBand="0" w:evenVBand="0" w:oddHBand="0" w:evenHBand="0" w:firstRowFirstColumn="0" w:firstRowLastColumn="0" w:lastRowFirstColumn="0" w:lastRowLastColumn="0"/>
+            </w:pPr>
+            <w:r>
+              <w:t>2</w:t>
+            </w:r>
+          </w:p>
+        </w:tc>
+        <w:tc>
+          <w:tcPr>
+            <w:tcW w:w="1192" w:type="dxa"/>
+          </w:tcPr>
+          <w:p>
+            <w:pPr>
+              <w:jc w:val="center"/>
+              <w:cnfStyle w:val="000000000000" w:firstRow="0" w:lastRow="0" w:firstColumn="0" w:lastColumn="0" w:oddVBand="0" w:evenVBand="0" w:oddHBand="0" w:evenHBand="0" w:firstRowFirstColumn="0" w:firstRowLastColumn="0" w:lastRowFirstColumn="0" w:lastRowLastColumn="0"/>
+            </w:pPr>
+            <w:r>
+              <w:t>5</w:t>
+            </w:r>
+          </w:p>
+        </w:tc>
+      </w:tr>
+      <w:tr>
+        <w:trPr>
+          <w:cnfStyle w:val="000000100000" w:firstRow="0" w:lastRow="0" w:firstColumn="0" w:lastColumn="0" w:oddVBand="0" w:evenVBand="0" w:oddHBand="1" w:evenHBand="0" w:firstRowFirstColumn="0" w:firstRowLastColumn="0" w:lastRowFirstColumn="0" w:lastRowLastColumn="0"/>
+          <w:trHeight w:val="342"/>
+        </w:trPr>
+        <w:tc>
+          <w:tcPr>
+            <w:cnfStyle w:val="001000000000" w:firstRow="0" w:lastRow="0" w:firstColumn="1" w:lastColumn="0" w:oddVBand="0" w:evenVBand="0" w:oddHBand="0" w:evenHBand="0" w:firstRowFirstColumn="0" w:firstRowLastColumn="0" w:lastRowFirstColumn="0" w:lastRowLastColumn="0"/>
+            <w:tcW w:w="5524" w:type="dxa"/>
+          </w:tcPr>
+          <w:p>
+            <w:pPr>
+              <w:jc w:val="right"/>
+            </w:pPr>
+            <w:r>
+              <w:t>User-Defined Domains</w:t>
+            </w:r>
+          </w:p>
+        </w:tc>
+        <w:tc>
+          <w:tcPr>
+            <w:tcW w:w="1191" w:type="dxa"/>
+          </w:tcPr>
+          <w:p>
+            <w:pPr>
+              <w:jc w:val="center"/>
+              <w:cnfStyle w:val="000000100000" w:firstRow="0" w:lastRow="0" w:firstColumn="0" w:lastColumn="0" w:oddVBand="0" w:evenVBand="0" w:oddHBand="1" w:evenHBand="0" w:firstRowFirstColumn="0" w:firstRowLastColumn="0" w:lastRowFirstColumn="0" w:lastRowLastColumn="0"/>
+            </w:pPr>
+            <w:r>
+              <w:t>2</w:t>
+            </w:r>
+          </w:p>
+        </w:tc>
+        <w:tc>
+          <w:tcPr>
+            <w:tcW w:w="1191" w:type="dxa"/>
+          </w:tcPr>
+          <w:p>
+            <w:pPr>
+              <w:jc w:val="center"/>
+              <w:cnfStyle w:val="000000100000" w:firstRow="0" w:lastRow="0" w:firstColumn="0" w:lastColumn="0" w:oddVBand="0" w:evenVBand="0" w:oddHBand="1" w:evenHBand="0" w:firstRowFirstColumn="0" w:firstRowLastColumn="0" w:lastRowFirstColumn="0" w:lastRowLastColumn="0"/>
+            </w:pPr>
+            <w:r>
+              <w:t>0</w:t>
+            </w:r>
+          </w:p>
+        </w:tc>
+        <w:tc>
+          <w:tcPr>
+            <w:tcW w:w="1192" w:type="dxa"/>
+          </w:tcPr>
+          <w:p>
+            <w:pPr>
+              <w:jc w:val="center"/>
+              <w:cnfStyle w:val="000000100000" w:firstRow="0" w:lastRow="0" w:firstColumn="0" w:lastColumn="0" w:oddVBand="0" w:evenVBand="0" w:oddHBand="1" w:evenHBand="0" w:firstRowFirstColumn="0" w:firstRowLastColumn="0" w:lastRowFirstColumn="0" w:lastRowLastColumn="0"/>
+            </w:pPr>
+            <w:r>
+              <w:t>3</w:t>
+            </w:r>
+          </w:p>
+        </w:tc>
+      </w:tr>
+      <w:tr>
+        <w:trPr>
+          <w:trHeight w:val="342"/>
+        </w:trPr>
+        <w:tc>
+          <w:tcPr>
+            <w:cnfStyle w:val="001000000000" w:firstRow="0" w:lastRow="0" w:firstColumn="1" w:lastColumn="0" w:oddVBand="0" w:evenVBand="0" w:oddHBand="0" w:evenHBand="0" w:firstRowFirstColumn="0" w:firstRowLastColumn="0" w:lastRowFirstColumn="0" w:lastRowLastColumn="0"/>
+            <w:tcW w:w="5524" w:type="dxa"/>
+          </w:tcPr>
+          <w:p>
+            <w:pPr>
+              <w:jc w:val="right"/>
+            </w:pPr>
+            <w:r>
+              <w:t>Plattform unabhängig</w:t>
+            </w:r>
+          </w:p>
+        </w:tc>
+        <w:tc>
+          <w:tcPr>
+            <w:tcW w:w="1191" w:type="dxa"/>
+          </w:tcPr>
+          <w:p>
+            <w:pPr>
+              <w:jc w:val="center"/>
+              <w:cnfStyle w:val="000000000000" w:firstRow="0" w:lastRow="0" w:firstColumn="0" w:lastColumn="0" w:oddVBand="0" w:evenVBand="0" w:oddHBand="0" w:evenHBand="0" w:firstRowFirstColumn="0" w:firstRowLastColumn="0" w:lastRowFirstColumn="0" w:lastRowLastColumn="0"/>
+            </w:pPr>
+            <w:r>
+              <w:t>0</w:t>
+            </w:r>
+          </w:p>
+        </w:tc>
+        <w:tc>
+          <w:tcPr>
+            <w:tcW w:w="1191" w:type="dxa"/>
+          </w:tcPr>
+          <w:p>
+            <w:pPr>
+              <w:jc w:val="center"/>
+              <w:cnfStyle w:val="000000000000" w:firstRow="0" w:lastRow="0" w:firstColumn="0" w:lastColumn="0" w:oddVBand="0" w:evenVBand="0" w:oddHBand="0" w:evenHBand="0" w:firstRowFirstColumn="0" w:firstRowLastColumn="0" w:lastRowFirstColumn="0" w:lastRowLastColumn="0"/>
+            </w:pPr>
+            <w:r>
+              <w:t>3</w:t>
+            </w:r>
+          </w:p>
+        </w:tc>
+        <w:tc>
+          <w:tcPr>
+            <w:tcW w:w="1192" w:type="dxa"/>
+          </w:tcPr>
+          <w:p>
+            <w:pPr>
+              <w:jc w:val="center"/>
+              <w:cnfStyle w:val="000000000000" w:firstRow="0" w:lastRow="0" w:firstColumn="0" w:lastColumn="0" w:oddVBand="0" w:evenVBand="0" w:oddHBand="0" w:evenHBand="0" w:firstRowFirstColumn="0" w:firstRowLastColumn="0" w:lastRowFirstColumn="0" w:lastRowLastColumn="0"/>
+            </w:pPr>
+            <w:r>
+              <w:t>5</w:t>
+            </w:r>
+          </w:p>
+        </w:tc>
+      </w:tr>
+      <w:tr>
+        <w:trPr>
+          <w:cnfStyle w:val="000000100000" w:firstRow="0" w:lastRow="0" w:firstColumn="0" w:lastColumn="0" w:oddVBand="0" w:evenVBand="0" w:oddHBand="1" w:evenHBand="0" w:firstRowFirstColumn="0" w:firstRowLastColumn="0" w:lastRowFirstColumn="0" w:lastRowLastColumn="0"/>
+          <w:trHeight w:val="342"/>
+        </w:trPr>
+        <w:tc>
+          <w:tcPr>
+            <w:cnfStyle w:val="001000000000" w:firstRow="0" w:lastRow="0" w:firstColumn="1" w:lastColumn="0" w:oddVBand="0" w:evenVBand="0" w:oddHBand="0" w:evenHBand="0" w:firstRowFirstColumn="0" w:firstRowLastColumn="0" w:lastRowFirstColumn="0" w:lastRowLastColumn="0"/>
+            <w:tcW w:w="5524" w:type="dxa"/>
+          </w:tcPr>
+          <w:p>
+            <w:pPr>
+              <w:jc w:val="right"/>
+            </w:pPr>
+            <w:r>
+              <w:t>Geringe Aufwand für Initialisierung</w:t>
+            </w:r>
+          </w:p>
+        </w:tc>
+        <w:tc>
+          <w:tcPr>
+            <w:tcW w:w="1191" w:type="dxa"/>
+          </w:tcPr>
+          <w:p>
+            <w:pPr>
+              <w:jc w:val="center"/>
+              <w:cnfStyle w:val="000000100000" w:firstRow="0" w:lastRow="0" w:firstColumn="0" w:lastColumn="0" w:oddVBand="0" w:evenVBand="0" w:oddHBand="1" w:evenHBand="0" w:firstRowFirstColumn="0" w:firstRowLastColumn="0" w:lastRowFirstColumn="0" w:lastRowLastColumn="0"/>
+            </w:pPr>
+            <w:r>
+              <w:t>1</w:t>
+            </w:r>
+          </w:p>
+        </w:tc>
+        <w:tc>
+          <w:tcPr>
+            <w:tcW w:w="1191" w:type="dxa"/>
+          </w:tcPr>
+          <w:p>
+            <w:pPr>
+              <w:jc w:val="center"/>
+              <w:cnfStyle w:val="000000100000" w:firstRow="0" w:lastRow="0" w:firstColumn="0" w:lastColumn="0" w:oddVBand="0" w:evenVBand="0" w:oddHBand="1" w:evenHBand="0" w:firstRowFirstColumn="0" w:firstRowLastColumn="0" w:lastRowFirstColumn="0" w:lastRowLastColumn="0"/>
+            </w:pPr>
+            <w:r>
+              <w:t>5</w:t>
+            </w:r>
+          </w:p>
+        </w:tc>
+        <w:tc>
+          <w:tcPr>
+            <w:tcW w:w="1192" w:type="dxa"/>
+          </w:tcPr>
+          <w:p>
+            <w:pPr>
+              <w:jc w:val="center"/>
+              <w:cnfStyle w:val="000000100000" w:firstRow="0" w:lastRow="0" w:firstColumn="0" w:lastColumn="0" w:oddVBand="0" w:evenVBand="0" w:oddHBand="1" w:evenHBand="0" w:firstRowFirstColumn="0" w:firstRowLastColumn="0" w:lastRowFirstColumn="0" w:lastRowLastColumn="0"/>
+            </w:pPr>
+            <w:r>
+              <w:t>1</w:t>
+            </w:r>
+          </w:p>
+        </w:tc>
+      </w:tr>
+      <w:tr>
+        <w:trPr>
+          <w:trHeight w:val="342"/>
+        </w:trPr>
+        <w:tc>
+          <w:tcPr>
+            <w:cnfStyle w:val="001000000000" w:firstRow="0" w:lastRow="0" w:firstColumn="1" w:lastColumn="0" w:oddVBand="0" w:evenVBand="0" w:oddHBand="0" w:evenHBand="0" w:firstRowFirstColumn="0" w:firstRowLastColumn="0" w:lastRowFirstColumn="0" w:lastRowLastColumn="0"/>
+            <w:tcW w:w="5524" w:type="dxa"/>
+          </w:tcPr>
+          <w:p>
+            <w:pPr>
+              <w:jc w:val="right"/>
+            </w:pPr>
+            <w:r>
+              <w:t>Vorkenntnisse im Team vorhanden</w:t>
+            </w:r>
+          </w:p>
+        </w:tc>
+        <w:tc>
+          <w:tcPr>
+            <w:tcW w:w="1191" w:type="dxa"/>
+          </w:tcPr>
+          <w:p>
+            <w:pPr>
+              <w:jc w:val="center"/>
+              <w:cnfStyle w:val="000000000000" w:firstRow="0" w:lastRow="0" w:firstColumn="0" w:lastColumn="0" w:oddVBand="0" w:evenVBand="0" w:oddHBand="0" w:evenHBand="0" w:firstRowFirstColumn="0" w:firstRowLastColumn="0" w:lastRowFirstColumn="0" w:lastRowLastColumn="0"/>
+            </w:pPr>
+            <w:r>
+              <w:t>2</w:t>
+            </w:r>
+          </w:p>
+        </w:tc>
+        <w:tc>
+          <w:tcPr>
+            <w:tcW w:w="1191" w:type="dxa"/>
+          </w:tcPr>
+          <w:p>
+            <w:pPr>
+              <w:jc w:val="center"/>
+              <w:cnfStyle w:val="000000000000" w:firstRow="0" w:lastRow="0" w:firstColumn="0" w:lastColumn="0" w:oddVBand="0" w:evenVBand="0" w:oddHBand="0" w:evenHBand="0" w:firstRowFirstColumn="0" w:firstRowLastColumn="0" w:lastRowFirstColumn="0" w:lastRowLastColumn="0"/>
+            </w:pPr>
+            <w:r>
+              <w:t>5</w:t>
+            </w:r>
+          </w:p>
+        </w:tc>
+        <w:tc>
+          <w:tcPr>
+            <w:tcW w:w="1192" w:type="dxa"/>
+          </w:tcPr>
+          <w:p>
+            <w:pPr>
+              <w:jc w:val="center"/>
+              <w:cnfStyle w:val="000000000000" w:firstRow="0" w:lastRow="0" w:firstColumn="0" w:lastColumn="0" w:oddVBand="0" w:evenVBand="0" w:oddHBand="0" w:evenHBand="0" w:firstRowFirstColumn="0" w:firstRowLastColumn="0" w:lastRowFirstColumn="0" w:lastRowLastColumn="0"/>
+            </w:pPr>
+            <w:r>
+              <w:t>1</w:t>
+            </w:r>
+          </w:p>
+        </w:tc>
+      </w:tr>
+      <w:tr>
+        <w:trPr>
+          <w:cnfStyle w:val="000000100000" w:firstRow="0" w:lastRow="0" w:firstColumn="0" w:lastColumn="0" w:oddVBand="0" w:evenVBand="0" w:oddHBand="1" w:evenHBand="0" w:firstRowFirstColumn="0" w:firstRowLastColumn="0" w:lastRowFirstColumn="0" w:lastRowLastColumn="0"/>
+          <w:trHeight w:val="342"/>
+        </w:trPr>
+        <w:tc>
+          <w:tcPr>
+            <w:cnfStyle w:val="001000000000" w:firstRow="0" w:lastRow="0" w:firstColumn="1" w:lastColumn="0" w:oddVBand="0" w:evenVBand="0" w:oddHBand="0" w:evenHBand="0" w:firstRowFirstColumn="0" w:firstRowLastColumn="0" w:lastRowFirstColumn="0" w:lastRowLastColumn="0"/>
+            <w:tcW w:w="5524" w:type="dxa"/>
+          </w:tcPr>
+          <w:p>
+            <w:pPr>
+              <w:jc w:val="right"/>
+            </w:pPr>
+            <w:r>
+              <w:t>GUI Oberfläche von Haus aus u</w:t>
+            </w:r>
+            <w:r>
+              <w:t>nterstützt</w:t>
+            </w:r>
+          </w:p>
+        </w:tc>
+        <w:tc>
+          <w:tcPr>
+            <w:tcW w:w="1191" w:type="dxa"/>
+          </w:tcPr>
+          <w:p>
+            <w:pPr>
+              <w:jc w:val="center"/>
+              <w:cnfStyle w:val="000000100000" w:firstRow="0" w:lastRow="0" w:firstColumn="0" w:lastColumn="0" w:oddVBand="0" w:evenVBand="0" w:oddHBand="1" w:evenHBand="0" w:firstRowFirstColumn="0" w:firstRowLastColumn="0" w:lastRowFirstColumn="0" w:lastRowLastColumn="0"/>
+            </w:pPr>
+            <w:r>
+              <w:t>0</w:t>
+            </w:r>
+          </w:p>
+        </w:tc>
+        <w:tc>
+          <w:tcPr>
+            <w:tcW w:w="1191" w:type="dxa"/>
+          </w:tcPr>
+          <w:p>
+            <w:pPr>
+              <w:jc w:val="center"/>
+              <w:cnfStyle w:val="000000100000" w:firstRow="0" w:lastRow="0" w:firstColumn="0" w:lastColumn="0" w:oddVBand="0" w:evenVBand="0" w:oddHBand="1" w:evenHBand="0" w:firstRowFirstColumn="0" w:firstRowLastColumn="0" w:lastRowFirstColumn="0" w:lastRowLastColumn="0"/>
+            </w:pPr>
+            <w:r>
+              <w:t>5</w:t>
+            </w:r>
+          </w:p>
+        </w:tc>
+        <w:tc>
+          <w:tcPr>
+            <w:tcW w:w="1192" w:type="dxa"/>
+          </w:tcPr>
+          <w:p>
+            <w:pPr>
+              <w:jc w:val="center"/>
+              <w:cnfStyle w:val="000000100000" w:firstRow="0" w:lastRow="0" w:firstColumn="0" w:lastColumn="0" w:oddVBand="0" w:evenVBand="0" w:oddHBand="1" w:evenHBand="0" w:firstRowFirstColumn="0" w:firstRowLastColumn="0" w:lastRowFirstColumn="0" w:lastRowLastColumn="0"/>
+            </w:pPr>
+            <w:r>
+              <w:t>0</w:t>
+            </w:r>
+          </w:p>
+        </w:tc>
+      </w:tr>
+      <w:tr>
+        <w:trPr>
+          <w:trHeight w:val="342"/>
+        </w:trPr>
+        <w:tc>
+          <w:tcPr>
+            <w:cnfStyle w:val="001000000000" w:firstRow="0" w:lastRow="0" w:firstColumn="1" w:lastColumn="0" w:oddVBand="0" w:evenVBand="0" w:oddHBand="0" w:evenHBand="0" w:firstRowFirstColumn="0" w:firstRowLastColumn="0" w:lastRowFirstColumn="0" w:lastRowLastColumn="0"/>
+            <w:tcW w:w="5524" w:type="dxa"/>
+          </w:tcPr>
+          <w:p>
+            <w:pPr>
+              <w:jc w:val="right"/>
+            </w:pPr>
+            <w:r>
+              <w:t>Total</w:t>
+            </w:r>
+          </w:p>
+        </w:tc>
+        <w:tc>
+          <w:tcPr>
+            <w:tcW w:w="1191" w:type="dxa"/>
+          </w:tcPr>
+          <w:p>
+            <w:pPr>
+              <w:jc w:val="center"/>
+              <w:cnfStyle w:val="000000000000" w:firstRow="0" w:lastRow="0" w:firstColumn="0" w:lastColumn="0" w:oddVBand="0" w:evenVBand="0" w:oddHBand="0" w:evenHBand="0" w:firstRowFirstColumn="0" w:firstRowLastColumn="0" w:lastRowFirstColumn="0" w:lastRowLastColumn="0"/>
+              <w:rPr>
+                <w:b/>
+                <w:bCs/>
+              </w:rPr>
+            </w:pPr>
+            <w:r>
+              <w:rPr>
+                <w:b/>
+                <w:bCs/>
+              </w:rPr>
+              <w:t>6</w:t>
+            </w:r>
+          </w:p>
+        </w:tc>
+        <w:tc>
+          <w:tcPr>
+            <w:tcW w:w="1191" w:type="dxa"/>
+          </w:tcPr>
+          <w:p>
+            <w:pPr>
+              <w:jc w:val="center"/>
+              <w:cnfStyle w:val="000000000000" w:firstRow="0" w:lastRow="0" w:firstColumn="0" w:lastColumn="0" w:oddVBand="0" w:evenVBand="0" w:oddHBand="0" w:evenHBand="0" w:firstRowFirstColumn="0" w:firstRowLastColumn="0" w:lastRowFirstColumn="0" w:lastRowLastColumn="0"/>
+              <w:rPr>
+                <w:b/>
+                <w:bCs/>
+              </w:rPr>
+            </w:pPr>
+            <w:r>
+              <w:rPr>
+                <w:b/>
+                <w:bCs/>
+              </w:rPr>
+              <w:t>25</w:t>
+            </w:r>
+          </w:p>
+        </w:tc>
+        <w:tc>
+          <w:tcPr>
+            <w:tcW w:w="1192" w:type="dxa"/>
+          </w:tcPr>
+          <w:p>
+            <w:pPr>
+              <w:jc w:val="center"/>
+              <w:cnfStyle w:val="000000000000" w:firstRow="0" w:lastRow="0" w:firstColumn="0" w:lastColumn="0" w:oddVBand="0" w:evenVBand="0" w:oddHBand="0" w:evenHBand="0" w:firstRowFirstColumn="0" w:firstRowLastColumn="0" w:lastRowFirstColumn="0" w:lastRowLastColumn="0"/>
+              <w:rPr>
+                <w:b/>
+                <w:bCs/>
+              </w:rPr>
+            </w:pPr>
+            <w:r>
+              <w:rPr>
+                <w:b/>
+                <w:bCs/>
+              </w:rPr>
+              <w:t>20</w:t>
+            </w:r>
+          </w:p>
+        </w:tc>
+      </w:tr>
+    </w:tbl>
+    <w:p/>
     <w:p>
       <w:r>
-        <w:t>Als Datenbank werden wir MySQL verwenden mit PHP-</w:t>
+        <w:t>Als Datenbank werden wir MySQL verwenden mit PHP-My-Adamin</w:t>
       </w:r>
-      <w:proofErr w:type="spellStart"/>
-      <w:r>
-        <w:t>My</w:t>
-      </w:r>
-      <w:proofErr w:type="spellEnd"/>
-      <w:r>
-        <w:t>-</w:t>
-      </w:r>
-      <w:proofErr w:type="spellStart"/>
-      <w:r>
-        <w:t>Adamin</w:t>
-      </w:r>
-      <w:proofErr w:type="spellEnd"/>
       <w:r>
         <w:t>.</w:t>
       </w:r>
@@ -4155,23 +5897,483 @@
       <w:pPr>
         <w:pStyle w:val="berschrift2"/>
       </w:pPr>
-      <w:bookmarkStart w:id="12" w:name="_Toc472117981"/>
+      <w:bookmarkStart w:id="11" w:name="_Toc472117981"/>
       <w:r>
         <w:t>Versionsverwaltungsprogramm</w:t>
       </w:r>
-      <w:bookmarkEnd w:id="12"/>
+      <w:bookmarkEnd w:id="11"/>
     </w:p>
+    <w:tbl>
+      <w:tblPr>
+        <w:tblStyle w:val="Gitternetztabelle5dunkelAkzent5"/>
+        <w:tblW w:w="9098" w:type="dxa"/>
+        <w:tblLook w:val="04A0" w:firstRow="1" w:lastRow="0" w:firstColumn="1" w:lastColumn="0" w:noHBand="0" w:noVBand="1"/>
+      </w:tblPr>
+      <w:tblGrid>
+        <w:gridCol w:w="5524"/>
+        <w:gridCol w:w="1191"/>
+        <w:gridCol w:w="1191"/>
+        <w:gridCol w:w="1192"/>
+      </w:tblGrid>
+      <w:tr>
+        <w:trPr>
+          <w:cnfStyle w:val="100000000000" w:firstRow="1" w:lastRow="0" w:firstColumn="0" w:lastColumn="0" w:oddVBand="0" w:evenVBand="0" w:oddHBand="0" w:evenHBand="0" w:firstRowFirstColumn="0" w:firstRowLastColumn="0" w:lastRowFirstColumn="0" w:lastRowLastColumn="0"/>
+          <w:trHeight w:val="342"/>
+        </w:trPr>
+        <w:tc>
+          <w:tcPr>
+            <w:cnfStyle w:val="001000000000" w:firstRow="0" w:lastRow="0" w:firstColumn="1" w:lastColumn="0" w:oddVBand="0" w:evenVBand="0" w:oddHBand="0" w:evenHBand="0" w:firstRowFirstColumn="0" w:firstRowLastColumn="0" w:lastRowFirstColumn="0" w:lastRowLastColumn="0"/>
+            <w:tcW w:w="5524" w:type="dxa"/>
+          </w:tcPr>
+          <w:p>
+            <w:pPr>
+              <w:jc w:val="right"/>
+            </w:pPr>
+          </w:p>
+        </w:tc>
+        <w:tc>
+          <w:tcPr>
+            <w:tcW w:w="1191" w:type="dxa"/>
+          </w:tcPr>
+          <w:p>
+            <w:pPr>
+              <w:jc w:val="center"/>
+              <w:cnfStyle w:val="100000000000" w:firstRow="1" w:lastRow="0" w:firstColumn="0" w:lastColumn="0" w:oddVBand="0" w:evenVBand="0" w:oddHBand="0" w:evenHBand="0" w:firstRowFirstColumn="0" w:firstRowLastColumn="0" w:lastRowFirstColumn="0" w:lastRowLastColumn="0"/>
+            </w:pPr>
+            <w:r>
+              <w:t>GIT</w:t>
+            </w:r>
+          </w:p>
+        </w:tc>
+        <w:tc>
+          <w:tcPr>
+            <w:tcW w:w="1191" w:type="dxa"/>
+          </w:tcPr>
+          <w:p>
+            <w:pPr>
+              <w:jc w:val="center"/>
+              <w:cnfStyle w:val="100000000000" w:firstRow="1" w:lastRow="0" w:firstColumn="0" w:lastColumn="0" w:oddVBand="0" w:evenVBand="0" w:oddHBand="0" w:evenHBand="0" w:firstRowFirstColumn="0" w:firstRowLastColumn="0" w:lastRowFirstColumn="0" w:lastRowLastColumn="0"/>
+            </w:pPr>
+            <w:r>
+              <w:t>TSF</w:t>
+            </w:r>
+          </w:p>
+        </w:tc>
+        <w:tc>
+          <w:tcPr>
+            <w:tcW w:w="1192" w:type="dxa"/>
+          </w:tcPr>
+          <w:p>
+            <w:pPr>
+              <w:jc w:val="center"/>
+              <w:cnfStyle w:val="100000000000" w:firstRow="1" w:lastRow="0" w:firstColumn="0" w:lastColumn="0" w:oddVBand="0" w:evenVBand="0" w:oddHBand="0" w:evenHBand="0" w:firstRowFirstColumn="0" w:firstRowLastColumn="0" w:lastRowFirstColumn="0" w:lastRowLastColumn="0"/>
+            </w:pPr>
+            <w:r>
+              <w:t>SVN</w:t>
+            </w:r>
+          </w:p>
+        </w:tc>
+      </w:tr>
+      <w:tr>
+        <w:trPr>
+          <w:cnfStyle w:val="000000100000" w:firstRow="0" w:lastRow="0" w:firstColumn="0" w:lastColumn="0" w:oddVBand="0" w:evenVBand="0" w:oddHBand="1" w:evenHBand="0" w:firstRowFirstColumn="0" w:firstRowLastColumn="0" w:lastRowFirstColumn="0" w:lastRowLastColumn="0"/>
+          <w:trHeight w:val="342"/>
+        </w:trPr>
+        <w:tc>
+          <w:tcPr>
+            <w:cnfStyle w:val="001000000000" w:firstRow="0" w:lastRow="0" w:firstColumn="1" w:lastColumn="0" w:oddVBand="0" w:evenVBand="0" w:oddHBand="0" w:evenHBand="0" w:firstRowFirstColumn="0" w:firstRowLastColumn="0" w:lastRowFirstColumn="0" w:lastRowLastColumn="0"/>
+            <w:tcW w:w="5524" w:type="dxa"/>
+          </w:tcPr>
+          <w:p>
+            <w:pPr>
+              <w:jc w:val="right"/>
+            </w:pPr>
+            <w:r>
+              <w:t>Intelligentes System</w:t>
+            </w:r>
+          </w:p>
+        </w:tc>
+        <w:tc>
+          <w:tcPr>
+            <w:tcW w:w="1191" w:type="dxa"/>
+          </w:tcPr>
+          <w:p>
+            <w:pPr>
+              <w:jc w:val="center"/>
+              <w:cnfStyle w:val="000000100000" w:firstRow="0" w:lastRow="0" w:firstColumn="0" w:lastColumn="0" w:oddVBand="0" w:evenVBand="0" w:oddHBand="1" w:evenHBand="0" w:firstRowFirstColumn="0" w:firstRowLastColumn="0" w:lastRowFirstColumn="0" w:lastRowLastColumn="0"/>
+            </w:pPr>
+            <w:r>
+              <w:t>5</w:t>
+            </w:r>
+          </w:p>
+        </w:tc>
+        <w:tc>
+          <w:tcPr>
+            <w:tcW w:w="1191" w:type="dxa"/>
+          </w:tcPr>
+          <w:p>
+            <w:pPr>
+              <w:jc w:val="center"/>
+              <w:cnfStyle w:val="000000100000" w:firstRow="0" w:lastRow="0" w:firstColumn="0" w:lastColumn="0" w:oddVBand="0" w:evenVBand="0" w:oddHBand="1" w:evenHBand="0" w:firstRowFirstColumn="0" w:firstRowLastColumn="0" w:lastRowFirstColumn="0" w:lastRowLastColumn="0"/>
+            </w:pPr>
+            <w:r>
+              <w:t>5</w:t>
+            </w:r>
+          </w:p>
+        </w:tc>
+        <w:tc>
+          <w:tcPr>
+            <w:tcW w:w="1192" w:type="dxa"/>
+          </w:tcPr>
+          <w:p>
+            <w:pPr>
+              <w:jc w:val="center"/>
+              <w:cnfStyle w:val="000000100000" w:firstRow="0" w:lastRow="0" w:firstColumn="0" w:lastColumn="0" w:oddVBand="0" w:evenVBand="0" w:oddHBand="1" w:evenHBand="0" w:firstRowFirstColumn="0" w:firstRowLastColumn="0" w:lastRowFirstColumn="0" w:lastRowLastColumn="0"/>
+            </w:pPr>
+            <w:r>
+              <w:t>2</w:t>
+            </w:r>
+          </w:p>
+        </w:tc>
+      </w:tr>
+      <w:tr>
+        <w:trPr>
+          <w:trHeight w:val="342"/>
+        </w:trPr>
+        <w:tc>
+          <w:tcPr>
+            <w:cnfStyle w:val="001000000000" w:firstRow="0" w:lastRow="0" w:firstColumn="1" w:lastColumn="0" w:oddVBand="0" w:evenVBand="0" w:oddHBand="0" w:evenHBand="0" w:firstRowFirstColumn="0" w:firstRowLastColumn="0" w:lastRowFirstColumn="0" w:lastRowLastColumn="0"/>
+            <w:tcW w:w="5524" w:type="dxa"/>
+          </w:tcPr>
+          <w:p>
+            <w:pPr>
+              <w:jc w:val="right"/>
+            </w:pPr>
+            <w:r>
+              <w:t>Verbreitet</w:t>
+            </w:r>
+          </w:p>
+        </w:tc>
+        <w:tc>
+          <w:tcPr>
+            <w:tcW w:w="1191" w:type="dxa"/>
+          </w:tcPr>
+          <w:p>
+            <w:pPr>
+              <w:jc w:val="center"/>
+              <w:cnfStyle w:val="000000000000" w:firstRow="0" w:lastRow="0" w:firstColumn="0" w:lastColumn="0" w:oddVBand="0" w:evenVBand="0" w:oddHBand="0" w:evenHBand="0" w:firstRowFirstColumn="0" w:firstRowLastColumn="0" w:lastRowFirstColumn="0" w:lastRowLastColumn="0"/>
+            </w:pPr>
+            <w:r>
+              <w:t>5</w:t>
+            </w:r>
+          </w:p>
+        </w:tc>
+        <w:tc>
+          <w:tcPr>
+            <w:tcW w:w="1191" w:type="dxa"/>
+          </w:tcPr>
+          <w:p>
+            <w:pPr>
+              <w:jc w:val="center"/>
+              <w:cnfStyle w:val="000000000000" w:firstRow="0" w:lastRow="0" w:firstColumn="0" w:lastColumn="0" w:oddVBand="0" w:evenVBand="0" w:oddHBand="0" w:evenHBand="0" w:firstRowFirstColumn="0" w:firstRowLastColumn="0" w:lastRowFirstColumn="0" w:lastRowLastColumn="0"/>
+            </w:pPr>
+            <w:r>
+              <w:t>2</w:t>
+            </w:r>
+          </w:p>
+        </w:tc>
+        <w:tc>
+          <w:tcPr>
+            <w:tcW w:w="1192" w:type="dxa"/>
+          </w:tcPr>
+          <w:p>
+            <w:pPr>
+              <w:jc w:val="center"/>
+              <w:cnfStyle w:val="000000000000" w:firstRow="0" w:lastRow="0" w:firstColumn="0" w:lastColumn="0" w:oddVBand="0" w:evenVBand="0" w:oddHBand="0" w:evenHBand="0" w:firstRowFirstColumn="0" w:firstRowLastColumn="0" w:lastRowFirstColumn="0" w:lastRowLastColumn="0"/>
+            </w:pPr>
+            <w:r>
+              <w:t>5</w:t>
+            </w:r>
+          </w:p>
+        </w:tc>
+      </w:tr>
+      <w:tr>
+        <w:trPr>
+          <w:cnfStyle w:val="000000100000" w:firstRow="0" w:lastRow="0" w:firstColumn="0" w:lastColumn="0" w:oddVBand="0" w:evenVBand="0" w:oddHBand="1" w:evenHBand="0" w:firstRowFirstColumn="0" w:firstRowLastColumn="0" w:lastRowFirstColumn="0" w:lastRowLastColumn="0"/>
+          <w:trHeight w:val="342"/>
+        </w:trPr>
+        <w:tc>
+          <w:tcPr>
+            <w:cnfStyle w:val="001000000000" w:firstRow="0" w:lastRow="0" w:firstColumn="1" w:lastColumn="0" w:oddVBand="0" w:evenVBand="0" w:oddHBand="0" w:evenHBand="0" w:firstRowFirstColumn="0" w:firstRowLastColumn="0" w:lastRowFirstColumn="0" w:lastRowLastColumn="0"/>
+            <w:tcW w:w="5524" w:type="dxa"/>
+          </w:tcPr>
+          <w:p>
+            <w:pPr>
+              <w:jc w:val="right"/>
+            </w:pPr>
+            <w:r>
+              <w:t>Bereite Community</w:t>
+            </w:r>
+          </w:p>
+        </w:tc>
+        <w:tc>
+          <w:tcPr>
+            <w:tcW w:w="1191" w:type="dxa"/>
+          </w:tcPr>
+          <w:p>
+            <w:pPr>
+              <w:jc w:val="center"/>
+              <w:cnfStyle w:val="000000100000" w:firstRow="0" w:lastRow="0" w:firstColumn="0" w:lastColumn="0" w:oddVBand="0" w:evenVBand="0" w:oddHBand="1" w:evenHBand="0" w:firstRowFirstColumn="0" w:firstRowLastColumn="0" w:lastRowFirstColumn="0" w:lastRowLastColumn="0"/>
+            </w:pPr>
+            <w:r>
+              <w:t>5</w:t>
+            </w:r>
+          </w:p>
+        </w:tc>
+        <w:tc>
+          <w:tcPr>
+            <w:tcW w:w="1191" w:type="dxa"/>
+          </w:tcPr>
+          <w:p>
+            <w:pPr>
+              <w:jc w:val="center"/>
+              <w:cnfStyle w:val="000000100000" w:firstRow="0" w:lastRow="0" w:firstColumn="0" w:lastColumn="0" w:oddVBand="0" w:evenVBand="0" w:oddHBand="1" w:evenHBand="0" w:firstRowFirstColumn="0" w:firstRowLastColumn="0" w:lastRowFirstColumn="0" w:lastRowLastColumn="0"/>
+            </w:pPr>
+            <w:r>
+              <w:t>3</w:t>
+            </w:r>
+          </w:p>
+        </w:tc>
+        <w:tc>
+          <w:tcPr>
+            <w:tcW w:w="1192" w:type="dxa"/>
+          </w:tcPr>
+          <w:p>
+            <w:pPr>
+              <w:jc w:val="center"/>
+              <w:cnfStyle w:val="000000100000" w:firstRow="0" w:lastRow="0" w:firstColumn="0" w:lastColumn="0" w:oddVBand="0" w:evenVBand="0" w:oddHBand="1" w:evenHBand="0" w:firstRowFirstColumn="0" w:firstRowLastColumn="0" w:lastRowFirstColumn="0" w:lastRowLastColumn="0"/>
+            </w:pPr>
+            <w:r>
+              <w:t>3</w:t>
+            </w:r>
+          </w:p>
+        </w:tc>
+      </w:tr>
+      <w:tr>
+        <w:trPr>
+          <w:trHeight w:val="342"/>
+        </w:trPr>
+        <w:tc>
+          <w:tcPr>
+            <w:cnfStyle w:val="001000000000" w:firstRow="0" w:lastRow="0" w:firstColumn="1" w:lastColumn="0" w:oddVBand="0" w:evenVBand="0" w:oddHBand="0" w:evenHBand="0" w:firstRowFirstColumn="0" w:firstRowLastColumn="0" w:lastRowFirstColumn="0" w:lastRowLastColumn="0"/>
+            <w:tcW w:w="5524" w:type="dxa"/>
+          </w:tcPr>
+          <w:p>
+            <w:pPr>
+              <w:jc w:val="right"/>
+            </w:pPr>
+            <w:r>
+              <w:t>Plattform unabhängig</w:t>
+            </w:r>
+          </w:p>
+        </w:tc>
+        <w:tc>
+          <w:tcPr>
+            <w:tcW w:w="1191" w:type="dxa"/>
+          </w:tcPr>
+          <w:p>
+            <w:pPr>
+              <w:jc w:val="center"/>
+              <w:cnfStyle w:val="000000000000" w:firstRow="0" w:lastRow="0" w:firstColumn="0" w:lastColumn="0" w:oddVBand="0" w:evenVBand="0" w:oddHBand="0" w:evenHBand="0" w:firstRowFirstColumn="0" w:firstRowLastColumn="0" w:lastRowFirstColumn="0" w:lastRowLastColumn="0"/>
+            </w:pPr>
+            <w:r>
+              <w:t>5</w:t>
+            </w:r>
+          </w:p>
+        </w:tc>
+        <w:tc>
+          <w:tcPr>
+            <w:tcW w:w="1191" w:type="dxa"/>
+          </w:tcPr>
+          <w:p>
+            <w:pPr>
+              <w:jc w:val="center"/>
+              <w:cnfStyle w:val="000000000000" w:firstRow="0" w:lastRow="0" w:firstColumn="0" w:lastColumn="0" w:oddVBand="0" w:evenVBand="0" w:oddHBand="0" w:evenHBand="0" w:firstRowFirstColumn="0" w:firstRowLastColumn="0" w:lastRowFirstColumn="0" w:lastRowLastColumn="0"/>
+            </w:pPr>
+            <w:r>
+              <w:t>3</w:t>
+            </w:r>
+          </w:p>
+        </w:tc>
+        <w:tc>
+          <w:tcPr>
+            <w:tcW w:w="1192" w:type="dxa"/>
+          </w:tcPr>
+          <w:p>
+            <w:pPr>
+              <w:jc w:val="center"/>
+              <w:cnfStyle w:val="000000000000" w:firstRow="0" w:lastRow="0" w:firstColumn="0" w:lastColumn="0" w:oddVBand="0" w:evenVBand="0" w:oddHBand="0" w:evenHBand="0" w:firstRowFirstColumn="0" w:firstRowLastColumn="0" w:lastRowFirstColumn="0" w:lastRowLastColumn="0"/>
+            </w:pPr>
+            <w:r>
+              <w:t>5</w:t>
+            </w:r>
+          </w:p>
+        </w:tc>
+      </w:tr>
+      <w:tr>
+        <w:trPr>
+          <w:cnfStyle w:val="000000100000" w:firstRow="0" w:lastRow="0" w:firstColumn="0" w:lastColumn="0" w:oddVBand="0" w:evenVBand="0" w:oddHBand="1" w:evenHBand="0" w:firstRowFirstColumn="0" w:firstRowLastColumn="0" w:lastRowFirstColumn="0" w:lastRowLastColumn="0"/>
+          <w:trHeight w:val="342"/>
+        </w:trPr>
+        <w:tc>
+          <w:tcPr>
+            <w:cnfStyle w:val="001000000000" w:firstRow="0" w:lastRow="0" w:firstColumn="1" w:lastColumn="0" w:oddVBand="0" w:evenVBand="0" w:oddHBand="0" w:evenHBand="0" w:firstRowFirstColumn="0" w:firstRowLastColumn="0" w:lastRowFirstColumn="0" w:lastRowLastColumn="0"/>
+            <w:tcW w:w="5524" w:type="dxa"/>
+          </w:tcPr>
+          <w:p>
+            <w:pPr>
+              <w:jc w:val="right"/>
+            </w:pPr>
+            <w:r>
+              <w:t>Vorkenntnisse im Team vorhanden</w:t>
+            </w:r>
+          </w:p>
+        </w:tc>
+        <w:tc>
+          <w:tcPr>
+            <w:tcW w:w="1191" w:type="dxa"/>
+          </w:tcPr>
+          <w:p>
+            <w:pPr>
+              <w:jc w:val="center"/>
+              <w:cnfStyle w:val="000000100000" w:firstRow="0" w:lastRow="0" w:firstColumn="0" w:lastColumn="0" w:oddVBand="0" w:evenVBand="0" w:oddHBand="1" w:evenHBand="0" w:firstRowFirstColumn="0" w:firstRowLastColumn="0" w:lastRowFirstColumn="0" w:lastRowLastColumn="0"/>
+            </w:pPr>
+            <w:r>
+              <w:t>5</w:t>
+            </w:r>
+          </w:p>
+        </w:tc>
+        <w:tc>
+          <w:tcPr>
+            <w:tcW w:w="1191" w:type="dxa"/>
+          </w:tcPr>
+          <w:p>
+            <w:pPr>
+              <w:jc w:val="center"/>
+              <w:cnfStyle w:val="000000100000" w:firstRow="0" w:lastRow="0" w:firstColumn="0" w:lastColumn="0" w:oddVBand="0" w:evenVBand="0" w:oddHBand="1" w:evenHBand="0" w:firstRowFirstColumn="0" w:firstRowLastColumn="0" w:lastRowFirstColumn="0" w:lastRowLastColumn="0"/>
+            </w:pPr>
+            <w:r>
+              <w:t>0</w:t>
+            </w:r>
+          </w:p>
+        </w:tc>
+        <w:tc>
+          <w:tcPr>
+            <w:tcW w:w="1192" w:type="dxa"/>
+          </w:tcPr>
+          <w:p>
+            <w:pPr>
+              <w:jc w:val="center"/>
+              <w:cnfStyle w:val="000000100000" w:firstRow="0" w:lastRow="0" w:firstColumn="0" w:lastColumn="0" w:oddVBand="0" w:evenVBand="0" w:oddHBand="1" w:evenHBand="0" w:firstRowFirstColumn="0" w:firstRowLastColumn="0" w:lastRowFirstColumn="0" w:lastRowLastColumn="0"/>
+            </w:pPr>
+            <w:r>
+              <w:t>3</w:t>
+            </w:r>
+          </w:p>
+        </w:tc>
+      </w:tr>
+      <w:tr>
+        <w:trPr>
+          <w:trHeight w:val="342"/>
+        </w:trPr>
+        <w:tc>
+          <w:tcPr>
+            <w:cnfStyle w:val="001000000000" w:firstRow="0" w:lastRow="0" w:firstColumn="1" w:lastColumn="0" w:oddVBand="0" w:evenVBand="0" w:oddHBand="0" w:evenHBand="0" w:firstRowFirstColumn="0" w:firstRowLastColumn="0" w:lastRowFirstColumn="0" w:lastRowLastColumn="0"/>
+            <w:tcW w:w="5524" w:type="dxa"/>
+          </w:tcPr>
+          <w:p>
+            <w:pPr>
+              <w:jc w:val="right"/>
+            </w:pPr>
+            <w:r>
+              <w:t>Total</w:t>
+            </w:r>
+          </w:p>
+        </w:tc>
+        <w:tc>
+          <w:tcPr>
+            <w:tcW w:w="1191" w:type="dxa"/>
+          </w:tcPr>
+          <w:p>
+            <w:pPr>
+              <w:jc w:val="center"/>
+              <w:cnfStyle w:val="000000000000" w:firstRow="0" w:lastRow="0" w:firstColumn="0" w:lastColumn="0" w:oddVBand="0" w:evenVBand="0" w:oddHBand="0" w:evenHBand="0" w:firstRowFirstColumn="0" w:firstRowLastColumn="0" w:lastRowFirstColumn="0" w:lastRowLastColumn="0"/>
+              <w:rPr>
+                <w:b/>
+                <w:bCs/>
+              </w:rPr>
+            </w:pPr>
+            <w:r>
+              <w:rPr>
+                <w:b/>
+                <w:bCs/>
+              </w:rPr>
+              <w:t>25</w:t>
+            </w:r>
+          </w:p>
+        </w:tc>
+        <w:tc>
+          <w:tcPr>
+            <w:tcW w:w="1191" w:type="dxa"/>
+          </w:tcPr>
+          <w:p>
+            <w:pPr>
+              <w:jc w:val="center"/>
+              <w:cnfStyle w:val="000000000000" w:firstRow="0" w:lastRow="0" w:firstColumn="0" w:lastColumn="0" w:oddVBand="0" w:evenVBand="0" w:oddHBand="0" w:evenHBand="0" w:firstRowFirstColumn="0" w:firstRowLastColumn="0" w:lastRowFirstColumn="0" w:lastRowLastColumn="0"/>
+              <w:rPr>
+                <w:b/>
+                <w:bCs/>
+              </w:rPr>
+            </w:pPr>
+            <w:r>
+              <w:rPr>
+                <w:b/>
+                <w:bCs/>
+              </w:rPr>
+              <w:t>13</w:t>
+            </w:r>
+          </w:p>
+        </w:tc>
+        <w:tc>
+          <w:tcPr>
+            <w:tcW w:w="1192" w:type="dxa"/>
+          </w:tcPr>
+          <w:p>
+            <w:pPr>
+              <w:jc w:val="center"/>
+              <w:cnfStyle w:val="000000000000" w:firstRow="0" w:lastRow="0" w:firstColumn="0" w:lastColumn="0" w:oddVBand="0" w:evenVBand="0" w:oddHBand="0" w:evenHBand="0" w:firstRowFirstColumn="0" w:firstRowLastColumn="0" w:lastRowFirstColumn="0" w:lastRowLastColumn="0"/>
+              <w:rPr>
+                <w:b/>
+                <w:bCs/>
+              </w:rPr>
+            </w:pPr>
+            <w:r>
+              <w:rPr>
+                <w:b/>
+                <w:bCs/>
+              </w:rPr>
+              <w:t>18</w:t>
+            </w:r>
+            <w:bookmarkStart w:id="12" w:name="_GoBack"/>
+            <w:bookmarkEnd w:id="12"/>
+          </w:p>
+        </w:tc>
+      </w:tr>
+    </w:tbl>
+    <w:p/>
     <w:p>
       <w:r>
-        <w:t xml:space="preserve">Für die Realisierung des Projektes werden wir GIT für ein verteiltes Version Verwaltung einsetzen. Als GIT Repository werden wir </w:t>
-      </w:r>
-      <w:proofErr w:type="spellStart"/>
-      <w:r>
-        <w:t>GitHub</w:t>
-      </w:r>
-      <w:proofErr w:type="spellEnd"/>
-      <w:r>
-        <w:t xml:space="preserve"> verwenden, das Projekt wird unter dem Namen </w:t>
+        <w:t xml:space="preserve">Für die Realisierung des Projektes werden wir GIT für ein verteiltes Version Verwaltung einsetzen. Als GIT Repository werden wir GitHub verwenden, das Projekt wird unter dem Namen </w:t>
       </w:r>
       <w:r>
         <w:rPr>
@@ -4209,36 +6411,12 @@
     </w:p>
     <w:p>
       <w:r>
-        <w:t xml:space="preserve">Als IDE werden wir </w:t>
-      </w:r>
-      <w:proofErr w:type="spellStart"/>
-      <w:r>
-        <w:t>IntelliJ</w:t>
-      </w:r>
-      <w:proofErr w:type="spellEnd"/>
-      <w:r>
-        <w:t xml:space="preserve"> als Entwicklungsumgebung verwenden welche eine gute Basis für PHP und </w:t>
-      </w:r>
-      <w:proofErr w:type="spellStart"/>
-      <w:r>
-        <w:t>Symfony</w:t>
-      </w:r>
-      <w:proofErr w:type="spellEnd"/>
-      <w:r>
-        <w:t xml:space="preserve"> Framework anbietet.</w:t>
+        <w:t>Als IDE werden wir IntelliJ als Entwicklungsumgebung verwenden welche eine gute Basis für PHP und Symfony Framework anbietet.</w:t>
       </w:r>
     </w:p>
     <w:p>
       <w:r>
-        <w:t xml:space="preserve">Direkter Link </w:t>
-      </w:r>
-      <w:proofErr w:type="spellStart"/>
-      <w:r>
-        <w:t>IntelliJ</w:t>
-      </w:r>
-      <w:proofErr w:type="spellEnd"/>
-      <w:r>
-        <w:t xml:space="preserve">: </w:t>
+        <w:t xml:space="preserve">Direkter Link IntelliJ: </w:t>
       </w:r>
       <w:hyperlink r:id="rId9" w:history="1">
         <w:r>
@@ -4285,7 +6463,7 @@
           <v:shape id="_x0000_s1026" type="#_x0000_t75" style="position:absolute;margin-left:-62.65pt;margin-top:20.4pt;width:805.55pt;height:227.25pt;z-index:251659264;mso-position-horizontal-relative:text;mso-position-vertical-relative:text;mso-width-relative:page;mso-height-relative:page">
             <v:imagedata r:id="rId10" o:title=""/>
           </v:shape>
-          <o:OLEObject Type="Embed" ProgID="Visio.Drawing.15" ShapeID="_x0000_s1026" DrawAspect="Content" ObjectID="_1545859803" r:id="rId11"/>
+          <o:OLEObject Type="Embed" ProgID="Visio.Drawing.15" ShapeID="_x0000_s1026" DrawAspect="Content" ObjectID="_1546084944" r:id="rId11"/>
         </w:object>
       </w:r>
     </w:p>
@@ -5199,21 +7377,12 @@
                 <w:bCs w:val="0"/>
               </w:rPr>
             </w:pPr>
-            <w:proofErr w:type="spellStart"/>
-            <w:r>
-              <w:rPr>
-                <w:b w:val="0"/>
-                <w:bCs w:val="0"/>
-              </w:rPr>
-              <w:t>IntelliJ</w:t>
-            </w:r>
-            <w:proofErr w:type="spellEnd"/>
-            <w:r>
-              <w:rPr>
-                <w:b w:val="0"/>
-                <w:bCs w:val="0"/>
-              </w:rPr>
-              <w:t xml:space="preserve"> einrichten, GIT Hub Zugriff testen</w:t>
+            <w:r>
+              <w:rPr>
+                <w:b w:val="0"/>
+                <w:bCs w:val="0"/>
+              </w:rPr>
+              <w:t>IntelliJ einrichten, GIT Hub Zugriff testen</w:t>
             </w:r>
           </w:p>
         </w:tc>
@@ -5299,21 +7468,12 @@
                 <w:bCs w:val="0"/>
               </w:rPr>
             </w:pPr>
-            <w:proofErr w:type="spellStart"/>
-            <w:r>
-              <w:rPr>
-                <w:b w:val="0"/>
-                <w:bCs w:val="0"/>
-              </w:rPr>
-              <w:t>IntelliJ</w:t>
-            </w:r>
-            <w:proofErr w:type="spellEnd"/>
-            <w:r>
-              <w:rPr>
-                <w:b w:val="0"/>
-                <w:bCs w:val="0"/>
-              </w:rPr>
-              <w:t xml:space="preserve"> einrichten, GIT Hub Zugriff testen</w:t>
+            <w:r>
+              <w:rPr>
+                <w:b w:val="0"/>
+                <w:bCs w:val="0"/>
+              </w:rPr>
+              <w:t>IntelliJ einrichten, GIT Hub Zugriff testen</w:t>
             </w:r>
           </w:p>
         </w:tc>
@@ -5402,21 +7562,12 @@
                 <w:bCs w:val="0"/>
               </w:rPr>
             </w:pPr>
-            <w:proofErr w:type="spellStart"/>
-            <w:r>
-              <w:rPr>
-                <w:b w:val="0"/>
-                <w:bCs w:val="0"/>
-              </w:rPr>
-              <w:t>IntelliJ</w:t>
-            </w:r>
-            <w:proofErr w:type="spellEnd"/>
-            <w:r>
-              <w:rPr>
-                <w:b w:val="0"/>
-                <w:bCs w:val="0"/>
-              </w:rPr>
-              <w:t xml:space="preserve"> einrichten, GIT Hub Zugriff testen</w:t>
+            <w:r>
+              <w:rPr>
+                <w:b w:val="0"/>
+                <w:bCs w:val="0"/>
+              </w:rPr>
+              <w:t>IntelliJ einrichten, GIT Hub Zugriff testen</w:t>
             </w:r>
           </w:p>
         </w:tc>
@@ -9021,31 +11172,13 @@
                 <w:bCs w:val="0"/>
               </w:rPr>
             </w:pPr>
-            <w:proofErr w:type="spellStart"/>
-            <w:r>
-              <w:rPr>
-                <w:b w:val="0"/>
-                <w:bCs w:val="0"/>
-              </w:rPr>
-              <w:t>Lessons</w:t>
-            </w:r>
-            <w:proofErr w:type="spellEnd"/>
-            <w:r>
-              <w:rPr>
-                <w:b w:val="0"/>
-                <w:bCs w:val="0"/>
-              </w:rPr>
-              <w:t xml:space="preserve"> </w:t>
-            </w:r>
-            <w:proofErr w:type="spellStart"/>
-            <w:r>
-              <w:rPr>
-                <w:b w:val="0"/>
-                <w:bCs w:val="0"/>
-              </w:rPr>
-              <w:t>Learned</w:t>
-            </w:r>
-            <w:proofErr w:type="spellEnd"/>
+            <w:r>
+              <w:rPr>
+                <w:b w:val="0"/>
+                <w:bCs w:val="0"/>
+              </w:rPr>
+              <w:t>Lessons Learned</w:t>
+            </w:r>
           </w:p>
         </w:tc>
         <w:tc>
@@ -9257,23 +11390,7 @@
                 <w:b w:val="0"/>
                 <w:bCs w:val="0"/>
               </w:rPr>
-              <w:t xml:space="preserve">Applikation im Quelltext, inklusive </w:t>
-            </w:r>
-            <w:proofErr w:type="spellStart"/>
-            <w:r>
-              <w:rPr>
-                <w:b w:val="0"/>
-                <w:bCs w:val="0"/>
-              </w:rPr>
-              <w:t>Buildframework</w:t>
-            </w:r>
-            <w:proofErr w:type="spellEnd"/>
-            <w:r>
-              <w:rPr>
-                <w:b w:val="0"/>
-                <w:bCs w:val="0"/>
-              </w:rPr>
-              <w:t xml:space="preserve"> als ZIP Datei</w:t>
+              <w:t>Applikation im Quelltext, inklusive Buildframework als ZIP Datei</w:t>
             </w:r>
           </w:p>
           <w:p>
@@ -9293,23 +11410,7 @@
                 <w:b w:val="0"/>
                 <w:bCs w:val="0"/>
               </w:rPr>
-              <w:t xml:space="preserve">Binärversion + </w:t>
-            </w:r>
-            <w:proofErr w:type="spellStart"/>
-            <w:r>
-              <w:rPr>
-                <w:b w:val="0"/>
-                <w:bCs w:val="0"/>
-              </w:rPr>
-              <w:t>Datenbankdump</w:t>
-            </w:r>
-            <w:proofErr w:type="spellEnd"/>
-            <w:r>
-              <w:rPr>
-                <w:b w:val="0"/>
-                <w:bCs w:val="0"/>
-              </w:rPr>
-              <w:t xml:space="preserve"> der Applikation</w:t>
+              <w:t>Binärversion + Datenbankdump der Applikation</w:t>
             </w:r>
           </w:p>
           <w:p>
@@ -9449,7 +11550,7 @@
         <v:path o:extrusionok="f" gradientshapeok="t" o:connecttype="rect"/>
         <o:lock v:ext="edit" aspectratio="t"/>
       </v:shapetype>
-      <v:shape id="_x0000_i1033" type="#_x0000_t75" style="width:8.25pt;height:15pt" o:bullet="t">
+      <v:shape id="_x0000_i1038" type="#_x0000_t75" style="width:8.05pt;height:15.05pt" o:bullet="t">
         <v:imagedata r:id="rId1" o:title="clip_image001"/>
       </v:shape>
     </w:pict>
@@ -10820,6 +12921,29 @@
       <w:szCs w:val="24"/>
     </w:rPr>
   </w:style>
+  <w:style w:type="paragraph" w:styleId="berschrift4">
+    <w:name w:val="heading 4"/>
+    <w:basedOn w:val="Standard"/>
+    <w:next w:val="Standard"/>
+    <w:link w:val="berschrift4Zchn"/>
+    <w:uiPriority w:val="9"/>
+    <w:semiHidden/>
+    <w:unhideWhenUsed/>
+    <w:qFormat/>
+    <w:rsid w:val="00BC258A"/>
+    <w:pPr>
+      <w:keepNext/>
+      <w:keepLines/>
+      <w:spacing w:before="40" w:after="0"/>
+      <w:outlineLvl w:val="3"/>
+    </w:pPr>
+    <w:rPr>
+      <w:rFonts w:asciiTheme="majorHAnsi" w:eastAsiaTheme="majorEastAsia" w:hAnsiTheme="majorHAnsi" w:cstheme="majorBidi"/>
+      <w:i/>
+      <w:iCs/>
+      <w:color w:val="2E74B5" w:themeColor="accent1" w:themeShade="BF"/>
+    </w:rPr>
+  </w:style>
   <w:style w:type="character" w:default="1" w:styleId="Absatz-Standardschriftart">
     <w:name w:val="Default Paragraph Font"/>
     <w:uiPriority w:val="1"/>
@@ -11178,6 +13302,126 @@
       <w:ind w:left="440"/>
     </w:pPr>
   </w:style>
+  <w:style w:type="table" w:styleId="Gitternetztabelle5dunkelAkzent5">
+    <w:name w:val="Grid Table 5 Dark Accent 5"/>
+    <w:basedOn w:val="NormaleTabelle"/>
+    <w:uiPriority w:val="50"/>
+    <w:rsid w:val="00476447"/>
+    <w:pPr>
+      <w:spacing w:after="0" w:line="240" w:lineRule="auto"/>
+    </w:pPr>
+    <w:tblPr>
+      <w:tblStyleRowBandSize w:val="1"/>
+      <w:tblStyleColBandSize w:val="1"/>
+      <w:tblBorders>
+        <w:top w:val="single" w:sz="4" w:space="0" w:color="FFFFFF" w:themeColor="background1"/>
+        <w:left w:val="single" w:sz="4" w:space="0" w:color="FFFFFF" w:themeColor="background1"/>
+        <w:bottom w:val="single" w:sz="4" w:space="0" w:color="FFFFFF" w:themeColor="background1"/>
+        <w:right w:val="single" w:sz="4" w:space="0" w:color="FFFFFF" w:themeColor="background1"/>
+        <w:insideH w:val="single" w:sz="4" w:space="0" w:color="FFFFFF" w:themeColor="background1"/>
+        <w:insideV w:val="single" w:sz="4" w:space="0" w:color="FFFFFF" w:themeColor="background1"/>
+      </w:tblBorders>
+    </w:tblPr>
+    <w:tcPr>
+      <w:shd w:val="clear" w:color="auto" w:fill="D9E2F3" w:themeFill="accent5" w:themeFillTint="33"/>
+    </w:tcPr>
+    <w:tblStylePr w:type="firstRow">
+      <w:rPr>
+        <w:b/>
+        <w:bCs/>
+        <w:color w:val="FFFFFF" w:themeColor="background1"/>
+      </w:rPr>
+      <w:tblPr/>
+      <w:tcPr>
+        <w:tcBorders>
+          <w:top w:val="single" w:sz="4" w:space="0" w:color="FFFFFF" w:themeColor="background1"/>
+          <w:left w:val="single" w:sz="4" w:space="0" w:color="FFFFFF" w:themeColor="background1"/>
+          <w:right w:val="single" w:sz="4" w:space="0" w:color="FFFFFF" w:themeColor="background1"/>
+          <w:insideH w:val="nil"/>
+          <w:insideV w:val="nil"/>
+        </w:tcBorders>
+        <w:shd w:val="clear" w:color="auto" w:fill="4472C4" w:themeFill="accent5"/>
+      </w:tcPr>
+    </w:tblStylePr>
+    <w:tblStylePr w:type="lastRow">
+      <w:rPr>
+        <w:b/>
+        <w:bCs/>
+        <w:color w:val="FFFFFF" w:themeColor="background1"/>
+      </w:rPr>
+      <w:tblPr/>
+      <w:tcPr>
+        <w:tcBorders>
+          <w:left w:val="single" w:sz="4" w:space="0" w:color="FFFFFF" w:themeColor="background1"/>
+          <w:bottom w:val="single" w:sz="4" w:space="0" w:color="FFFFFF" w:themeColor="background1"/>
+          <w:right w:val="single" w:sz="4" w:space="0" w:color="FFFFFF" w:themeColor="background1"/>
+          <w:insideH w:val="nil"/>
+          <w:insideV w:val="nil"/>
+        </w:tcBorders>
+        <w:shd w:val="clear" w:color="auto" w:fill="4472C4" w:themeFill="accent5"/>
+      </w:tcPr>
+    </w:tblStylePr>
+    <w:tblStylePr w:type="firstCol">
+      <w:rPr>
+        <w:b/>
+        <w:bCs/>
+        <w:color w:val="FFFFFF" w:themeColor="background1"/>
+      </w:rPr>
+      <w:tblPr/>
+      <w:tcPr>
+        <w:tcBorders>
+          <w:top w:val="single" w:sz="4" w:space="0" w:color="FFFFFF" w:themeColor="background1"/>
+          <w:left w:val="single" w:sz="4" w:space="0" w:color="FFFFFF" w:themeColor="background1"/>
+          <w:bottom w:val="single" w:sz="4" w:space="0" w:color="FFFFFF" w:themeColor="background1"/>
+          <w:insideV w:val="nil"/>
+        </w:tcBorders>
+        <w:shd w:val="clear" w:color="auto" w:fill="4472C4" w:themeFill="accent5"/>
+      </w:tcPr>
+    </w:tblStylePr>
+    <w:tblStylePr w:type="lastCol">
+      <w:rPr>
+        <w:b/>
+        <w:bCs/>
+        <w:color w:val="FFFFFF" w:themeColor="background1"/>
+      </w:rPr>
+      <w:tblPr/>
+      <w:tcPr>
+        <w:tcBorders>
+          <w:top w:val="single" w:sz="4" w:space="0" w:color="FFFFFF" w:themeColor="background1"/>
+          <w:bottom w:val="single" w:sz="4" w:space="0" w:color="FFFFFF" w:themeColor="background1"/>
+          <w:right w:val="single" w:sz="4" w:space="0" w:color="FFFFFF" w:themeColor="background1"/>
+          <w:insideV w:val="nil"/>
+        </w:tcBorders>
+        <w:shd w:val="clear" w:color="auto" w:fill="4472C4" w:themeFill="accent5"/>
+      </w:tcPr>
+    </w:tblStylePr>
+    <w:tblStylePr w:type="band1Vert">
+      <w:tblPr/>
+      <w:tcPr>
+        <w:shd w:val="clear" w:color="auto" w:fill="B4C6E7" w:themeFill="accent5" w:themeFillTint="66"/>
+      </w:tcPr>
+    </w:tblStylePr>
+    <w:tblStylePr w:type="band1Horz">
+      <w:tblPr/>
+      <w:tcPr>
+        <w:shd w:val="clear" w:color="auto" w:fill="B4C6E7" w:themeFill="accent5" w:themeFillTint="66"/>
+      </w:tcPr>
+    </w:tblStylePr>
+  </w:style>
+  <w:style w:type="character" w:customStyle="1" w:styleId="berschrift4Zchn">
+    <w:name w:val="Überschrift 4 Zchn"/>
+    <w:basedOn w:val="Absatz-Standardschriftart"/>
+    <w:link w:val="berschrift4"/>
+    <w:uiPriority w:val="9"/>
+    <w:semiHidden/>
+    <w:rsid w:val="00BC258A"/>
+    <w:rPr>
+      <w:rFonts w:asciiTheme="majorHAnsi" w:eastAsiaTheme="majorEastAsia" w:hAnsiTheme="majorHAnsi" w:cstheme="majorBidi"/>
+      <w:i/>
+      <w:iCs/>
+      <w:color w:val="2E74B5" w:themeColor="accent1" w:themeShade="BF"/>
+    </w:rPr>
+  </w:style>
 </w:styles>
 </file>
 
@@ -11447,7 +13691,7 @@
 </file>
 
 <file path=customXml/itemProps1.xml><?xml version="1.0" encoding="utf-8"?>
-<ds:datastoreItem xmlns:ds="http://schemas.openxmlformats.org/officeDocument/2006/customXml" ds:itemID="{3D741259-A3AE-45D4-A44A-37572E800D2B}">
+<ds:datastoreItem xmlns:ds="http://schemas.openxmlformats.org/officeDocument/2006/customXml" ds:itemID="{FD590130-5717-46DB-B3E4-1DEEDBEB7A96}">
   <ds:schemaRefs>
     <ds:schemaRef ds:uri="http://schemas.openxmlformats.org/officeDocument/2006/bibliography"/>
   </ds:schemaRefs>

</xml_diff>